<commit_message>
Alteração do arquivo do TC
</commit_message>
<xml_diff>
--- a/Documentação/TCC.docx
+++ b/Documentação/TCC.docx
@@ -1204,7 +1204,10 @@
         <w:t>Dedicamos este trabalho às mulheres que fazem a nossa vida mais feliz, que são companheiras e que têm sustentado nosso humor</w:t>
       </w:r>
       <w:r>
-        <w:t xml:space="preserve"> nessa época sensível de conclusão de curso.</w:t>
+        <w:t xml:space="preserve"> nessa etapa conclusiva que é nossa conclusão de curso</w:t>
+      </w:r>
+      <w:r>
+        <w:t>.</w:t>
       </w:r>
       <w:r>
         <w:br w:type="page"/>
@@ -1231,60 +1234,90 @@
         <w:spacing w:after="160" w:line="259" w:lineRule="auto"/>
         <w:ind w:left="0"/>
       </w:pPr>
+    </w:p>
+    <w:p>
+      <w:pPr>
+        <w:spacing w:after="160" w:line="259" w:lineRule="auto"/>
+        <w:ind w:left="0" w:firstLine="708"/>
+      </w:pPr>
+      <w:r>
+        <w:t>Agradecemos em primeiro lugar à Deus pelo dom das nossas vi</w:t>
+      </w:r>
+      <w:r>
+        <w:t>das e daqueles que amamos;</w:t>
+      </w:r>
+    </w:p>
+    <w:p>
+      <w:pPr>
+        <w:spacing w:after="160" w:line="259" w:lineRule="auto"/>
+        <w:ind w:left="0" w:firstLine="708"/>
+      </w:pPr>
+      <w:r>
+        <w:t>Aos nossos pais pelo carinho e tempo dedicado nos incentivando a sermos pessoas melhores, esforçados e trabalhadores</w:t>
+      </w:r>
+      <w:r>
+        <w:t>;</w:t>
+      </w:r>
+    </w:p>
+    <w:p>
+      <w:pPr>
+        <w:spacing w:after="160" w:line="259" w:lineRule="auto"/>
+        <w:ind w:left="0" w:firstLine="708"/>
+      </w:pPr>
+      <w:r>
+        <w:t>A esta universidade, ao corpo docente, direção e administração que nos deram a oportunidade de cursar neste campus, pela confiança e ética aqui presente.</w:t>
+      </w:r>
+    </w:p>
+    <w:p>
+      <w:pPr>
+        <w:spacing w:after="160" w:line="259" w:lineRule="auto"/>
+        <w:ind w:left="0" w:firstLine="708"/>
+      </w:pPr>
+      <w:r>
+        <w:t>Aos auxiliares que nos deram café nos momentos mais difíceis do curso.</w:t>
+      </w:r>
+    </w:p>
+    <w:p>
+      <w:pPr>
+        <w:spacing w:after="160" w:line="259" w:lineRule="auto"/>
+        <w:ind w:left="0" w:firstLine="708"/>
+      </w:pPr>
+      <w:r>
+        <w:t xml:space="preserve">Em especial aos professores Amanda Luiza Pereira, Fábio Luís Pereira e Marcão por todo esforço dispensado em prol </w:t>
+      </w:r>
+      <w:r>
+        <w:t xml:space="preserve">da nossa educação, por todas as broncas que levamos que nos fizeram cair </w:t>
+      </w:r>
+      <w:proofErr w:type="gramStart"/>
+      <w:r>
+        <w:t>na real</w:t>
+      </w:r>
+      <w:proofErr w:type="gramEnd"/>
+      <w:r>
+        <w:t xml:space="preserve"> quanto ao que realmente queremos para nossa vida, a todas as documentações e projetos a que fomos submetidos que nos abriram os olhos para como as coisas são, por tentarem fazer de nós pessoas e profissionais melhores, por acreditarem que poderíamos chegar até aqui e cá estamos;</w:t>
+      </w:r>
+    </w:p>
+    <w:p>
+      <w:pPr>
+        <w:spacing w:after="160" w:line="259" w:lineRule="auto"/>
+        <w:ind w:left="0" w:firstLine="708"/>
+      </w:pPr>
+      <w:r>
+        <w:t>Aos nossos colegas de turma pela companhia agradável nesses quatro anos de curso, pelas risadas, pelas discussões, pelo conforto da nota baixa, da matéria de exame ou de DP que tenhamos pego ou que ainda teremos que fazer.</w:t>
+      </w:r>
+    </w:p>
+    <w:p>
+      <w:pPr>
+        <w:spacing w:after="160" w:line="259" w:lineRule="auto"/>
+        <w:ind w:left="0" w:firstLine="708"/>
+      </w:pPr>
+      <w:r>
+        <w:t xml:space="preserve">A todos aqueles que direta ou </w:t>
+      </w:r>
       <w:bookmarkStart w:id="0" w:name="_GoBack"/>
       <w:bookmarkEnd w:id="0"/>
-    </w:p>
-    <w:p>
-      <w:pPr>
-        <w:spacing w:after="160" w:line="259" w:lineRule="auto"/>
-        <w:ind w:left="0" w:firstLine="708"/>
-      </w:pPr>
-      <w:r>
-        <w:t>Agradecemos em primeiro lugar à Deus pelo dom das nossas vi</w:t>
-      </w:r>
-      <w:r>
-        <w:t>das e daqueles que amamos;</w:t>
-      </w:r>
-    </w:p>
-    <w:p>
-      <w:pPr>
-        <w:spacing w:after="160" w:line="259" w:lineRule="auto"/>
-        <w:ind w:left="0" w:firstLine="708"/>
-      </w:pPr>
-      <w:r>
-        <w:t>Aos nossos pais pelo carinho e tempo dedicado nos incentivando a sermos pessoas melhores, esforçados e trabalhadores</w:t>
-      </w:r>
-      <w:r>
-        <w:t>;</w:t>
-      </w:r>
-    </w:p>
-    <w:p>
-      <w:pPr>
-        <w:spacing w:after="160" w:line="259" w:lineRule="auto"/>
-        <w:ind w:left="0" w:firstLine="708"/>
-      </w:pPr>
-      <w:r>
-        <w:t xml:space="preserve">Em especial aos professores Amanda Luiza Pereira, Fábio Luís Pereira e Marcão por todo esforço dispensado em prol </w:t>
-      </w:r>
-      <w:r>
-        <w:t xml:space="preserve">da nossa educação, por todas as broncas que levamos que nos fizeram cair </w:t>
-      </w:r>
-      <w:proofErr w:type="gramStart"/>
-      <w:r>
-        <w:t>na real</w:t>
-      </w:r>
-      <w:proofErr w:type="gramEnd"/>
-      <w:r>
-        <w:t xml:space="preserve"> quanto ao que realmente queremos para nossa vida, a todas as documentações e projetos a que fomos submetidos que nos abriram os olhos para como as coisas são, por tentarem fazer de nós pessoas e profissionais melhores, por acreditarem que poderíamos chegar até aqui e cá estamos;</w:t>
-      </w:r>
-    </w:p>
-    <w:p>
-      <w:pPr>
-        <w:spacing w:after="160" w:line="259" w:lineRule="auto"/>
-        <w:ind w:left="0" w:firstLine="708"/>
-      </w:pPr>
-      <w:r>
-        <w:t>Aos nossos colegas de turma pela companhia agradável nesses quatro anos de curso, pelas risadas, pelas discussões, pelo conforto da nota baixa, da matéria de exame ou de DP que tenhamos pego ou que ainda teremos que fazer.</w:t>
+      <w:r>
+        <w:t xml:space="preserve">indiretamente colaboraram para que aqui chegássemos fica o nosso muito obrigado. </w:t>
       </w:r>
       <w:r>
         <w:br w:type="page"/>
@@ -1356,107 +1389,6 @@
         </w:rPr>
         <w:lastRenderedPageBreak/>
         <w:t>ABSTRACT</w:t>
-      </w:r>
-    </w:p>
-    <w:p>
-      <w:pPr>
-        <w:spacing w:after="160" w:line="259" w:lineRule="auto"/>
-        <w:ind w:left="0"/>
-      </w:pPr>
-      <w:r>
-        <w:br w:type="page"/>
-      </w:r>
-    </w:p>
-    <w:p>
-      <w:pPr>
-        <w:ind w:left="0"/>
-        <w:jc w:val="center"/>
-        <w:rPr>
-          <w:b/>
-        </w:rPr>
-      </w:pPr>
-      <w:r>
-        <w:rPr>
-          <w:b/>
-        </w:rPr>
-        <w:lastRenderedPageBreak/>
-        <w:t>LISTA DE ILUSTRAÇÕES</w:t>
-      </w:r>
-    </w:p>
-    <w:p>
-      <w:pPr>
-        <w:spacing w:after="160" w:line="259" w:lineRule="auto"/>
-        <w:ind w:left="0"/>
-      </w:pPr>
-      <w:r>
-        <w:br w:type="page"/>
-      </w:r>
-    </w:p>
-    <w:p>
-      <w:pPr>
-        <w:ind w:left="0"/>
-        <w:jc w:val="center"/>
-        <w:rPr>
-          <w:b/>
-        </w:rPr>
-      </w:pPr>
-      <w:r>
-        <w:rPr>
-          <w:b/>
-        </w:rPr>
-        <w:lastRenderedPageBreak/>
-        <w:t>LISTA DE TABELAS</w:t>
-      </w:r>
-    </w:p>
-    <w:p>
-      <w:pPr>
-        <w:spacing w:after="160" w:line="259" w:lineRule="auto"/>
-        <w:ind w:left="0"/>
-      </w:pPr>
-      <w:r>
-        <w:br w:type="page"/>
-      </w:r>
-    </w:p>
-    <w:p>
-      <w:pPr>
-        <w:ind w:left="0"/>
-        <w:jc w:val="center"/>
-        <w:rPr>
-          <w:b/>
-        </w:rPr>
-      </w:pPr>
-      <w:r>
-        <w:rPr>
-          <w:b/>
-        </w:rPr>
-        <w:lastRenderedPageBreak/>
-        <w:t>LISTA DE ABREVIATURAS E SIGLAS</w:t>
-      </w:r>
-    </w:p>
-    <w:p>
-      <w:pPr>
-        <w:spacing w:after="160" w:line="259" w:lineRule="auto"/>
-        <w:ind w:left="0"/>
-      </w:pPr>
-      <w:r>
-        <w:br w:type="page"/>
-      </w:r>
-    </w:p>
-    <w:p>
-      <w:pPr>
-        <w:spacing w:after="160" w:line="259" w:lineRule="auto"/>
-        <w:ind w:left="0"/>
-        <w:jc w:val="center"/>
-        <w:rPr>
-          <w:b/>
-        </w:rPr>
-      </w:pPr>
-      <w:r>
-        <w:rPr>
-          <w:b/>
-        </w:rPr>
-        <w:lastRenderedPageBreak/>
-        <w:t>LISTA DE SÍMBOLOS</w:t>
       </w:r>
     </w:p>
     <w:p>
@@ -1532,7 +1464,7 @@
           <w:r>
             <w:fldChar w:fldCharType="separate"/>
           </w:r>
-          <w:hyperlink w:anchor="_Toc446511646" w:history="1">
+          <w:hyperlink w:anchor="_Toc450394266" w:history="1">
             <w:r>
               <w:rPr>
                 <w:rStyle w:val="Hyperlink"/>
@@ -1559,7 +1491,7 @@
                 <w:noProof/>
                 <w:webHidden/>
               </w:rPr>
-              <w:instrText xml:space="preserve"> PAGEREF _Toc446511646 \h </w:instrText>
+              <w:instrText xml:space="preserve"> PAGEREF _Toc450394266 \h </w:instrText>
             </w:r>
             <w:r>
               <w:rPr>
@@ -1579,7 +1511,7 @@
                 <w:noProof/>
                 <w:webHidden/>
               </w:rPr>
-              <w:t>14</w:t>
+              <w:t>11</w:t>
             </w:r>
             <w:r>
               <w:rPr>
@@ -1603,7 +1535,7 @@
               <w:lang w:eastAsia="pt-BR"/>
             </w:rPr>
           </w:pPr>
-          <w:hyperlink w:anchor="_Toc446511647" w:history="1">
+          <w:hyperlink w:anchor="_Toc450394267" w:history="1">
             <w:r>
               <w:rPr>
                 <w:rStyle w:val="Hyperlink"/>
@@ -1630,7 +1562,7 @@
                 <w:noProof/>
                 <w:webHidden/>
               </w:rPr>
-              <w:instrText xml:space="preserve"> PAGEREF _Toc446511647 \h </w:instrText>
+              <w:instrText xml:space="preserve"> PAGEREF _Toc450394267 \h </w:instrText>
             </w:r>
             <w:r>
               <w:rPr>
@@ -1650,7 +1582,7 @@
                 <w:noProof/>
                 <w:webHidden/>
               </w:rPr>
-              <w:t>14</w:t>
+              <w:t>11</w:t>
             </w:r>
             <w:r>
               <w:rPr>
@@ -1674,7 +1606,7 @@
               <w:lang w:eastAsia="pt-BR"/>
             </w:rPr>
           </w:pPr>
-          <w:hyperlink w:anchor="_Toc446511648" w:history="1">
+          <w:hyperlink w:anchor="_Toc450394268" w:history="1">
             <w:r>
               <w:rPr>
                 <w:rStyle w:val="Hyperlink"/>
@@ -1701,7 +1633,7 @@
                 <w:noProof/>
                 <w:webHidden/>
               </w:rPr>
-              <w:instrText xml:space="preserve"> PAGEREF _Toc446511648 \h </w:instrText>
+              <w:instrText xml:space="preserve"> PAGEREF _Toc450394268 \h </w:instrText>
             </w:r>
             <w:r>
               <w:rPr>
@@ -1721,7 +1653,7 @@
                 <w:noProof/>
                 <w:webHidden/>
               </w:rPr>
-              <w:t>14</w:t>
+              <w:t>11</w:t>
             </w:r>
             <w:r>
               <w:rPr>
@@ -1745,7 +1677,7 @@
               <w:lang w:eastAsia="pt-BR"/>
             </w:rPr>
           </w:pPr>
-          <w:hyperlink w:anchor="_Toc446511649" w:history="1">
+          <w:hyperlink w:anchor="_Toc450394269" w:history="1">
             <w:r>
               <w:rPr>
                 <w:rStyle w:val="Hyperlink"/>
@@ -1772,7 +1704,7 @@
                 <w:noProof/>
                 <w:webHidden/>
               </w:rPr>
-              <w:instrText xml:space="preserve"> PAGEREF _Toc446511649 \h </w:instrText>
+              <w:instrText xml:space="preserve"> PAGEREF _Toc450394269 \h </w:instrText>
             </w:r>
             <w:r>
               <w:rPr>
@@ -1792,7 +1724,7 @@
                 <w:noProof/>
                 <w:webHidden/>
               </w:rPr>
-              <w:t>14</w:t>
+              <w:t>11</w:t>
             </w:r>
             <w:r>
               <w:rPr>
@@ -1816,7 +1748,7 @@
               <w:lang w:eastAsia="pt-BR"/>
             </w:rPr>
           </w:pPr>
-          <w:hyperlink w:anchor="_Toc446511650" w:history="1">
+          <w:hyperlink w:anchor="_Toc450394270" w:history="1">
             <w:r>
               <w:rPr>
                 <w:rStyle w:val="Hyperlink"/>
@@ -1843,7 +1775,7 @@
                 <w:noProof/>
                 <w:webHidden/>
               </w:rPr>
-              <w:instrText xml:space="preserve"> PAGEREF _Toc446511650 \h </w:instrText>
+              <w:instrText xml:space="preserve"> PAGEREF _Toc450394270 \h </w:instrText>
             </w:r>
             <w:r>
               <w:rPr>
@@ -1863,225 +1795,7 @@
                 <w:noProof/>
                 <w:webHidden/>
               </w:rPr>
-              <w:t>14</w:t>
-            </w:r>
-            <w:r>
-              <w:rPr>
-                <w:noProof/>
-                <w:webHidden/>
-              </w:rPr>
-              <w:fldChar w:fldCharType="end"/>
-            </w:r>
-          </w:hyperlink>
-        </w:p>
-        <w:p>
-          <w:pPr>
-            <w:pStyle w:val="Sumrio2"/>
-            <w:tabs>
-              <w:tab w:val="right" w:leader="dot" w:pos="9061"/>
-            </w:tabs>
-            <w:rPr>
-              <w:rFonts w:asciiTheme="minorHAnsi" w:eastAsiaTheme="minorEastAsia" w:hAnsiTheme="minorHAnsi"/>
-              <w:noProof/>
-              <w:sz w:val="22"/>
-              <w:lang w:eastAsia="pt-BR"/>
-            </w:rPr>
-          </w:pPr>
-          <w:hyperlink w:anchor="_Toc446511651" w:history="1">
-            <w:r>
-              <w:rPr>
-                <w:rStyle w:val="Hyperlink"/>
-                <w:rFonts w:cs="Arial"/>
-                <w:bCs/>
-                <w:noProof/>
-              </w:rPr>
-              <w:t>Sites</w:t>
-            </w:r>
-            <w:r>
-              <w:rPr>
-                <w:noProof/>
-                <w:webHidden/>
-              </w:rPr>
-              <w:tab/>
-            </w:r>
-            <w:r>
-              <w:rPr>
-                <w:noProof/>
-                <w:webHidden/>
-              </w:rPr>
-              <w:fldChar w:fldCharType="begin"/>
-            </w:r>
-            <w:r>
-              <w:rPr>
-                <w:noProof/>
-                <w:webHidden/>
-              </w:rPr>
-              <w:instrText xml:space="preserve"> PAGEREF _Toc446511651 \h </w:instrText>
-            </w:r>
-            <w:r>
-              <w:rPr>
-                <w:noProof/>
-                <w:webHidden/>
-              </w:rPr>
-            </w:r>
-            <w:r>
-              <w:rPr>
-                <w:noProof/>
-                <w:webHidden/>
-              </w:rPr>
-              <w:fldChar w:fldCharType="separate"/>
-            </w:r>
-            <w:r>
-              <w:rPr>
-                <w:noProof/>
-                <w:webHidden/>
-              </w:rPr>
-              <w:t>14</w:t>
-            </w:r>
-            <w:r>
-              <w:rPr>
-                <w:noProof/>
-                <w:webHidden/>
-              </w:rPr>
-              <w:fldChar w:fldCharType="end"/>
-            </w:r>
-          </w:hyperlink>
-        </w:p>
-        <w:p>
-          <w:pPr>
-            <w:pStyle w:val="Sumrio2"/>
-            <w:tabs>
-              <w:tab w:val="right" w:leader="dot" w:pos="9061"/>
-            </w:tabs>
-            <w:rPr>
-              <w:rFonts w:asciiTheme="minorHAnsi" w:eastAsiaTheme="minorEastAsia" w:hAnsiTheme="minorHAnsi"/>
-              <w:noProof/>
-              <w:sz w:val="22"/>
-              <w:lang w:eastAsia="pt-BR"/>
-            </w:rPr>
-          </w:pPr>
-          <w:hyperlink w:anchor="_Toc446511652" w:history="1">
-            <w:r>
-              <w:rPr>
-                <w:rStyle w:val="Hyperlink"/>
-                <w:rFonts w:cs="Arial"/>
-                <w:bCs/>
-                <w:noProof/>
-                <w:lang w:val="en-US"/>
-              </w:rPr>
-              <w:t>Literatura</w:t>
-            </w:r>
-            <w:r>
-              <w:rPr>
-                <w:noProof/>
-                <w:webHidden/>
-              </w:rPr>
-              <w:tab/>
-            </w:r>
-            <w:r>
-              <w:rPr>
-                <w:noProof/>
-                <w:webHidden/>
-              </w:rPr>
-              <w:fldChar w:fldCharType="begin"/>
-            </w:r>
-            <w:r>
-              <w:rPr>
-                <w:noProof/>
-                <w:webHidden/>
-              </w:rPr>
-              <w:instrText xml:space="preserve"> PAGEREF _Toc446511652 \h </w:instrText>
-            </w:r>
-            <w:r>
-              <w:rPr>
-                <w:noProof/>
-                <w:webHidden/>
-              </w:rPr>
-            </w:r>
-            <w:r>
-              <w:rPr>
-                <w:noProof/>
-                <w:webHidden/>
-              </w:rPr>
-              <w:fldChar w:fldCharType="separate"/>
-            </w:r>
-            <w:r>
-              <w:rPr>
-                <w:noProof/>
-                <w:webHidden/>
-              </w:rPr>
-              <w:t>14</w:t>
-            </w:r>
-            <w:r>
-              <w:rPr>
-                <w:noProof/>
-                <w:webHidden/>
-              </w:rPr>
-              <w:fldChar w:fldCharType="end"/>
-            </w:r>
-          </w:hyperlink>
-        </w:p>
-        <w:p>
-          <w:pPr>
-            <w:pStyle w:val="Sumrio1"/>
-            <w:tabs>
-              <w:tab w:val="right" w:leader="dot" w:pos="9061"/>
-            </w:tabs>
-            <w:rPr>
-              <w:rFonts w:asciiTheme="minorHAnsi" w:eastAsiaTheme="minorEastAsia" w:hAnsiTheme="minorHAnsi"/>
-              <w:noProof/>
-              <w:sz w:val="22"/>
-              <w:lang w:eastAsia="pt-BR"/>
-            </w:rPr>
-          </w:pPr>
-          <w:hyperlink w:anchor="_Toc446511653" w:history="1">
-            <w:r>
-              <w:rPr>
-                <w:rStyle w:val="Hyperlink"/>
-                <w:noProof/>
-              </w:rPr>
-              <w:t>ANEXO</w:t>
-            </w:r>
-            <w:r>
-              <w:rPr>
-                <w:noProof/>
-                <w:webHidden/>
-              </w:rPr>
-              <w:tab/>
-            </w:r>
-            <w:r>
-              <w:rPr>
-                <w:noProof/>
-                <w:webHidden/>
-              </w:rPr>
-              <w:fldChar w:fldCharType="begin"/>
-            </w:r>
-            <w:r>
-              <w:rPr>
-                <w:noProof/>
-                <w:webHidden/>
-              </w:rPr>
-              <w:instrText xml:space="preserve"> PAGEREF _Toc446511653 \h </w:instrText>
-            </w:r>
-            <w:r>
-              <w:rPr>
-                <w:noProof/>
-                <w:webHidden/>
-              </w:rPr>
-            </w:r>
-            <w:r>
-              <w:rPr>
-                <w:noProof/>
-                <w:webHidden/>
-              </w:rPr>
-              <w:fldChar w:fldCharType="separate"/>
-            </w:r>
-            <w:r>
-              <w:rPr>
-                <w:noProof/>
-                <w:webHidden/>
-              </w:rPr>
-              <w:t>15</w:t>
+              <w:t>11</w:t>
             </w:r>
             <w:r>
               <w:rPr>
@@ -2116,7 +1830,7 @@
         <w:pStyle w:val="Ttulo1"/>
       </w:pPr>
       <w:bookmarkStart w:id="1" w:name="_Toc446001757"/>
-      <w:bookmarkStart w:id="2" w:name="_Toc446511646"/>
+      <w:bookmarkStart w:id="2" w:name="_Toc450394266"/>
       <w:r>
         <w:t xml:space="preserve">1 </w:t>
       </w:r>
@@ -2142,7 +1856,7 @@
         <w:pStyle w:val="Ttulo1"/>
       </w:pPr>
       <w:bookmarkStart w:id="3" w:name="_Toc446001758"/>
-      <w:bookmarkStart w:id="4" w:name="_Toc446511647"/>
+      <w:bookmarkStart w:id="4" w:name="_Toc450394267"/>
       <w:r>
         <w:t xml:space="preserve">2 </w:t>
       </w:r>
@@ -2169,7 +1883,7 @@
         <w:pStyle w:val="Ttulo1"/>
       </w:pPr>
       <w:bookmarkStart w:id="5" w:name="_Toc446001759"/>
-      <w:bookmarkStart w:id="6" w:name="_Toc446511648"/>
+      <w:bookmarkStart w:id="6" w:name="_Toc450394268"/>
       <w:r>
         <w:t xml:space="preserve">3 </w:t>
       </w:r>
@@ -2196,7 +1910,7 @@
         <w:pStyle w:val="Ttulo1"/>
       </w:pPr>
       <w:bookmarkStart w:id="7" w:name="_Toc446001760"/>
-      <w:bookmarkStart w:id="8" w:name="_Toc446511649"/>
+      <w:bookmarkStart w:id="8" w:name="_Toc450394269"/>
       <w:r>
         <w:t xml:space="preserve">4 </w:t>
       </w:r>
@@ -2224,139 +1938,12 @@
         <w:jc w:val="center"/>
       </w:pPr>
       <w:bookmarkStart w:id="9" w:name="_Toc446001761"/>
-      <w:bookmarkStart w:id="10" w:name="_Toc446511650"/>
+      <w:bookmarkStart w:id="10" w:name="_Toc450394270"/>
       <w:r>
         <w:t>REFERÊNCIAS</w:t>
       </w:r>
       <w:bookmarkEnd w:id="9"/>
       <w:bookmarkEnd w:id="10"/>
-    </w:p>
-    <w:p>
-      <w:pPr>
-        <w:pStyle w:val="Ttulo2"/>
-      </w:pPr>
-      <w:bookmarkStart w:id="11" w:name="_Toc446511651"/>
-      <w:r>
-        <w:rPr>
-          <w:rStyle w:val="Forte"/>
-          <w:rFonts w:cs="Arial"/>
-          <w:szCs w:val="24"/>
-        </w:rPr>
-        <w:t>Sites</w:t>
-      </w:r>
-      <w:bookmarkEnd w:id="11"/>
-    </w:p>
-    <w:p>
-      <w:pPr>
-        <w:jc w:val="both"/>
-        <w:rPr>
-          <w:rStyle w:val="Hyperlink"/>
-          <w:color w:val="auto"/>
-        </w:rPr>
-      </w:pPr>
-      <w:r>
-        <w:rPr>
-          <w:rStyle w:val="Hyperlink"/>
-          <w:color w:val="auto"/>
-        </w:rPr>
-        <w:t>http://www.fisioesporte.com.br/index.php?pagina=esportes&amp;e=15</w:t>
-      </w:r>
-    </w:p>
-    <w:p>
-      <w:pPr>
-        <w:pStyle w:val="Ttulo2"/>
-      </w:pPr>
-      <w:r>
-        <w:br/>
-      </w:r>
-      <w:bookmarkStart w:id="12" w:name="_Toc446511652"/>
-      <w:r>
-        <w:rPr>
-          <w:rStyle w:val="Forte"/>
-          <w:rFonts w:cs="Arial"/>
-          <w:szCs w:val="24"/>
-        </w:rPr>
-        <w:t>Literatura</w:t>
-      </w:r>
-      <w:bookmarkEnd w:id="12"/>
-    </w:p>
-    <w:p>
-      <w:pPr>
-        <w:jc w:val="both"/>
-        <w:rPr>
-          <w:rFonts w:cs="Arial"/>
-          <w:szCs w:val="24"/>
-        </w:rPr>
-      </w:pPr>
-      <w:r>
-        <w:rPr>
-          <w:rFonts w:cs="Arial"/>
-          <w:szCs w:val="24"/>
-        </w:rPr>
-        <w:t xml:space="preserve">Reginaldo Leme. </w:t>
-      </w:r>
-      <w:proofErr w:type="spellStart"/>
-      <w:r>
-        <w:rPr>
-          <w:rFonts w:cs="Arial"/>
-          <w:szCs w:val="24"/>
-        </w:rPr>
-        <w:t>Hitória</w:t>
-      </w:r>
-      <w:proofErr w:type="spellEnd"/>
-      <w:r>
-        <w:rPr>
-          <w:rFonts w:cs="Arial"/>
-          <w:szCs w:val="24"/>
-        </w:rPr>
-        <w:t xml:space="preserve"> do Automobilismo Brasileiro: Ed. </w:t>
-      </w:r>
-      <w:proofErr w:type="spellStart"/>
-      <w:r>
-        <w:rPr>
-          <w:rFonts w:cs="Arial"/>
-          <w:szCs w:val="24"/>
-          <w:lang w:val="en-US"/>
-        </w:rPr>
-        <w:t>Sextante</w:t>
-      </w:r>
-      <w:proofErr w:type="spellEnd"/>
-      <w:r>
-        <w:rPr>
-          <w:rFonts w:cs="Arial"/>
-          <w:szCs w:val="24"/>
-          <w:lang w:val="en-US"/>
-        </w:rPr>
-        <w:t xml:space="preserve"> </w:t>
-      </w:r>
-      <w:r>
-        <w:rPr>
-          <w:rFonts w:cs="Arial"/>
-          <w:color w:val="545454"/>
-          <w:shd w:val="clear" w:color="auto" w:fill="FFFFFF"/>
-        </w:rPr>
-        <w:t>1999 São Paulo</w:t>
-      </w:r>
-    </w:p>
-    <w:p>
-      <w:pPr>
-        <w:ind w:left="0"/>
-        <w:rPr>
-          <w:b/>
-        </w:rPr>
-      </w:pPr>
-    </w:p>
-    <w:p>
-      <w:pPr>
-        <w:pStyle w:val="Ttulo1"/>
-      </w:pPr>
-      <w:bookmarkStart w:id="13" w:name="_Toc446001762"/>
-      <w:bookmarkStart w:id="14" w:name="_Toc446511653"/>
-      <w:r>
-        <w:t>ANEXO</w:t>
-      </w:r>
-      <w:bookmarkEnd w:id="13"/>
-      <w:bookmarkEnd w:id="14"/>
     </w:p>
     <w:sectPr>
       <w:pgSz w:w="11906" w:h="16838" w:code="9"/>
@@ -3242,7 +2829,7 @@
 </file>
 
 <file path=customXml/itemProps1.xml><?xml version="1.0" encoding="utf-8"?>
-<ds:datastoreItem xmlns:ds="http://schemas.openxmlformats.org/officeDocument/2006/customXml" ds:itemID="{D22DABD0-CB74-4B98-B3A0-A7DE87C4A2AC}">
+<ds:datastoreItem xmlns:ds="http://schemas.openxmlformats.org/officeDocument/2006/customXml" ds:itemID="{ACA52F02-0B5E-4462-84C0-18E128DEE335}">
   <ds:schemaRefs>
     <ds:schemaRef ds:uri="http://schemas.openxmlformats.org/officeDocument/2006/bibliography"/>
   </ds:schemaRefs>

</xml_diff>

<commit_message>
Adicionado introdução parcial ao arquivo TCC.docx
</commit_message>
<xml_diff>
--- a/Documentação/TCC.docx
+++ b/Documentação/TCC.docx
@@ -209,14 +209,12 @@
         <w:ind w:left="0"/>
         <w:jc w:val="center"/>
       </w:pPr>
-      <w:proofErr w:type="gramStart"/>
       <w:r>
         <w:rPr>
           <w:i/>
         </w:rPr>
         <w:t>engine</w:t>
       </w:r>
-      <w:proofErr w:type="gramEnd"/>
       <w:r>
         <w:t xml:space="preserve"> </w:t>
       </w:r>
@@ -236,7 +234,19 @@
         <w:t>ndroid</w:t>
       </w:r>
       <w:r>
-        <w:t xml:space="preserve"> com lógica paraconsistente</w:t>
+        <w:t xml:space="preserve"> com </w:t>
+      </w:r>
+      <w:r>
+        <w:t>L</w:t>
+      </w:r>
+      <w:r>
+        <w:t xml:space="preserve">ógica </w:t>
+      </w:r>
+      <w:r>
+        <w:t>P</w:t>
+      </w:r>
+      <w:r>
+        <w:t>araconsistente</w:t>
       </w:r>
     </w:p>
     <w:p>
@@ -391,20 +401,10 @@
         </w:rPr>
         <w:t>2016</w:t>
       </w:r>
-    </w:p>
-    <w:p>
-      <w:pPr>
-        <w:spacing w:after="160" w:line="259" w:lineRule="auto"/>
-        <w:ind w:left="0"/>
-        <w:rPr>
-          <w:b/>
-        </w:rPr>
-      </w:pPr>
-      <w:r>
-        <w:rPr>
-          <w:b/>
-        </w:rPr>
-        <w:lastRenderedPageBreak/>
+      <w:r>
+        <w:rPr>
+          <w:b/>
+        </w:rPr>
         <w:br w:type="page"/>
       </w:r>
     </w:p>
@@ -559,14 +559,12 @@
         <w:ind w:left="0"/>
         <w:jc w:val="center"/>
       </w:pPr>
-      <w:proofErr w:type="gramStart"/>
       <w:r>
         <w:rPr>
           <w:i/>
         </w:rPr>
         <w:t>engine</w:t>
       </w:r>
-      <w:proofErr w:type="gramEnd"/>
       <w:r>
         <w:t xml:space="preserve"> </w:t>
       </w:r>
@@ -586,7 +584,19 @@
         <w:t>ndroid</w:t>
       </w:r>
       <w:r>
-        <w:t xml:space="preserve"> com lógica paraconsistente</w:t>
+        <w:t xml:space="preserve"> com </w:t>
+      </w:r>
+      <w:r>
+        <w:t>L</w:t>
+      </w:r>
+      <w:r>
+        <w:t xml:space="preserve">ógica </w:t>
+      </w:r>
+      <w:r>
+        <w:t>P</w:t>
+      </w:r>
+      <w:r>
+        <w:t>araconsistente</w:t>
       </w:r>
     </w:p>
     <w:p>
@@ -660,11 +670,9 @@
       <w:r>
         <w:t xml:space="preserve">Orientadora: Prof.ª </w:t>
       </w:r>
-      <w:proofErr w:type="spellStart"/>
       <w:r>
         <w:t>M.e</w:t>
       </w:r>
-      <w:proofErr w:type="spellEnd"/>
       <w:r>
         <w:t xml:space="preserve"> </w:t>
       </w:r>
@@ -941,14 +949,12 @@
         <w:ind w:left="0"/>
         <w:jc w:val="center"/>
       </w:pPr>
-      <w:proofErr w:type="gramStart"/>
       <w:r>
         <w:rPr>
           <w:i/>
         </w:rPr>
         <w:t>engine</w:t>
       </w:r>
-      <w:proofErr w:type="gramEnd"/>
       <w:r>
         <w:t xml:space="preserve"> </w:t>
       </w:r>
@@ -968,7 +974,16 @@
         <w:t>ndroid</w:t>
       </w:r>
       <w:r>
-        <w:t xml:space="preserve"> com lógica paraconsistente</w:t>
+        <w:t xml:space="preserve"> com L</w:t>
+      </w:r>
+      <w:r>
+        <w:t xml:space="preserve">ógica </w:t>
+      </w:r>
+      <w:r>
+        <w:t>P</w:t>
+      </w:r>
+      <w:r>
+        <w:t>araconsistente</w:t>
       </w:r>
     </w:p>
     <w:p>
@@ -1107,13 +1122,8 @@
       <w:r>
         <w:t xml:space="preserve">Prof. </w:t>
       </w:r>
-      <w:proofErr w:type="spellStart"/>
-      <w:r>
-        <w:t>M.e</w:t>
-      </w:r>
-      <w:proofErr w:type="spellEnd"/>
-      <w:r>
-        <w:t xml:space="preserve"> Fábio Luís Pereira</w:t>
+      <w:r>
+        <w:t>M.e Fábio Luís Pereira</w:t>
       </w:r>
     </w:p>
     <w:p>
@@ -1153,15 +1163,7 @@
         <w:t>Prof.</w:t>
       </w:r>
       <w:r>
-        <w:t xml:space="preserve">ª </w:t>
-      </w:r>
-      <w:proofErr w:type="spellStart"/>
-      <w:r>
-        <w:t>M.e</w:t>
-      </w:r>
-      <w:proofErr w:type="spellEnd"/>
-      <w:r>
-        <w:t xml:space="preserve"> Amanda Luiza Pereira</w:t>
+        <w:t>ª M.e Amanda Luiza Pereira</w:t>
       </w:r>
     </w:p>
     <w:p>
@@ -1237,87 +1239,95 @@
     </w:p>
     <w:p>
       <w:pPr>
+        <w:ind w:firstLine="708"/>
+        <w:jc w:val="both"/>
+      </w:pPr>
+      <w:bookmarkStart w:id="0" w:name="_GoBack"/>
+      <w:r>
+        <w:t>Agradecemos em primeiro lugar à Deus pelo dom das nossas vidas e daqueles que amamos;</w:t>
+      </w:r>
+    </w:p>
+    <w:p>
+      <w:pPr>
+        <w:ind w:firstLine="708"/>
+        <w:jc w:val="both"/>
+      </w:pPr>
+      <w:r>
+        <w:t>Aos nossos pais pelo carinho e tempo dedicado nos incentivando a sermos pessoas melhores, esforçados e trabalhadores;</w:t>
+      </w:r>
+    </w:p>
+    <w:p>
+      <w:pPr>
+        <w:ind w:firstLine="708"/>
+        <w:jc w:val="both"/>
+      </w:pPr>
+      <w:r>
+        <w:t>A esta universidade, ao corpo docente, direção e administração que nos deram a oportunidade de cursar neste campus, pela confiança e ética aqui presente.</w:t>
+      </w:r>
+    </w:p>
+    <w:p>
+      <w:pPr>
+        <w:ind w:firstLine="708"/>
+        <w:jc w:val="both"/>
+        <w:rPr>
+          <w:strike/>
+        </w:rPr>
+      </w:pPr>
+      <w:r>
+        <w:rPr>
+          <w:strike/>
+        </w:rPr>
+        <w:t>Aos auxiliares que nos deram café nos momentos mais difíceis do curso.</w:t>
+      </w:r>
+    </w:p>
+    <w:p>
+      <w:pPr>
+        <w:ind w:firstLine="708"/>
+        <w:jc w:val="both"/>
+      </w:pPr>
+      <w:r>
+        <w:t xml:space="preserve">Em especial aos professores Amanda Luiza Pereira, Fábio Luís Pereira e Marcos Rodrigues por todo esforço dispensado em prol da nossa educação, </w:t>
+      </w:r>
+      <w:r>
+        <w:rPr>
+          <w:strike/>
+        </w:rPr>
+        <w:t>por todas as broncas que levamos que nos fizeram cair na real quanto ao que realmente queremos para nossa vida</w:t>
+      </w:r>
+      <w:r>
+        <w:t>, a todas as documentações e projetos a que fomos submetidos que nos abriram os olhos para como as coisas são, por tentarem fazer de nós pessoas e profissionais melhores, por acreditarem que poderíamos chegar até aqui e cá estamos;</w:t>
+      </w:r>
+    </w:p>
+    <w:p>
+      <w:pPr>
+        <w:ind w:firstLine="708"/>
+        <w:jc w:val="both"/>
+        <w:rPr>
+          <w:strike/>
+        </w:rPr>
+      </w:pPr>
+      <w:r>
+        <w:t xml:space="preserve">Aos nossos colegas de turma pela companhia agradável nesses quatro anos de curso, pelas risadas, pelas discussões, </w:t>
+      </w:r>
+      <w:r>
+        <w:rPr>
+          <w:strike/>
+        </w:rPr>
+        <w:t>pelo conforto da nota baixa, da matéria de exame ou de DP que tenhamos pego ou que ainda teremos que fazer.</w:t>
+      </w:r>
+    </w:p>
+    <w:p>
+      <w:pPr>
         <w:spacing w:after="160" w:line="259" w:lineRule="auto"/>
-        <w:ind w:left="0" w:firstLine="708"/>
-      </w:pPr>
-      <w:r>
-        <w:t>Agradecemos em primeiro lugar à Deus pelo dom das nossas vi</w:t>
-      </w:r>
-      <w:r>
-        <w:t>das e daqueles que amamos;</w:t>
-      </w:r>
-    </w:p>
-    <w:p>
-      <w:pPr>
-        <w:spacing w:after="160" w:line="259" w:lineRule="auto"/>
-        <w:ind w:left="0" w:firstLine="708"/>
-      </w:pPr>
-      <w:r>
-        <w:t>Aos nossos pais pelo carinho e tempo dedicado nos incentivando a sermos pessoas melhores, esforçados e trabalhadores</w:t>
-      </w:r>
-      <w:r>
-        <w:t>;</w:t>
-      </w:r>
-    </w:p>
-    <w:p>
-      <w:pPr>
-        <w:spacing w:after="160" w:line="259" w:lineRule="auto"/>
-        <w:ind w:left="0" w:firstLine="708"/>
-      </w:pPr>
-      <w:r>
-        <w:t>A esta universidade, ao corpo docente, direção e administração que nos deram a oportunidade de cursar neste campus, pela confiança e ética aqui presente.</w:t>
-      </w:r>
-    </w:p>
-    <w:p>
-      <w:pPr>
-        <w:spacing w:after="160" w:line="259" w:lineRule="auto"/>
-        <w:ind w:left="0" w:firstLine="708"/>
-      </w:pPr>
-      <w:r>
-        <w:t>Aos auxiliares que nos deram café nos momentos mais difíceis do curso.</w:t>
-      </w:r>
-    </w:p>
-    <w:p>
-      <w:pPr>
-        <w:spacing w:after="160" w:line="259" w:lineRule="auto"/>
-        <w:ind w:left="0" w:firstLine="708"/>
-      </w:pPr>
-      <w:r>
-        <w:t xml:space="preserve">Em especial aos professores Amanda Luiza Pereira, Fábio Luís Pereira e Marcão por todo esforço dispensado em prol </w:t>
-      </w:r>
-      <w:r>
-        <w:t xml:space="preserve">da nossa educação, por todas as broncas que levamos que nos fizeram cair </w:t>
-      </w:r>
-      <w:proofErr w:type="gramStart"/>
-      <w:r>
-        <w:t>na real</w:t>
-      </w:r>
-      <w:proofErr w:type="gramEnd"/>
-      <w:r>
-        <w:t xml:space="preserve"> quanto ao que realmente queremos para nossa vida, a todas as documentações e projetos a que fomos submetidos que nos abriram os olhos para como as coisas são, por tentarem fazer de nós pessoas e profissionais melhores, por acreditarem que poderíamos chegar até aqui e cá estamos;</w:t>
-      </w:r>
-    </w:p>
-    <w:p>
-      <w:pPr>
-        <w:spacing w:after="160" w:line="259" w:lineRule="auto"/>
-        <w:ind w:left="0" w:firstLine="708"/>
-      </w:pPr>
-      <w:r>
-        <w:t>Aos nossos colegas de turma pela companhia agradável nesses quatro anos de curso, pelas risadas, pelas discussões, pelo conforto da nota baixa, da matéria de exame ou de DP que tenhamos pego ou que ainda teremos que fazer.</w:t>
-      </w:r>
-    </w:p>
-    <w:p>
-      <w:pPr>
-        <w:spacing w:after="160" w:line="259" w:lineRule="auto"/>
-        <w:ind w:left="0" w:firstLine="708"/>
-      </w:pPr>
-      <w:r>
-        <w:t xml:space="preserve">A todos aqueles que direta ou </w:t>
-      </w:r>
-      <w:bookmarkStart w:id="0" w:name="_GoBack"/>
+        <w:ind w:firstLine="708"/>
+        <w:jc w:val="both"/>
+      </w:pPr>
+      <w:r>
+        <w:t>A todos aqueles que direta ou indiretamente colaboraram para que aqui chegássemos fica o nosso muito obrigado</w:t>
+      </w:r>
       <w:bookmarkEnd w:id="0"/>
       <w:r>
-        <w:t xml:space="preserve">indiretamente colaboraram para que aqui chegássemos fica o nosso muito obrigado. </w:t>
+        <w:t xml:space="preserve">. </w:t>
       </w:r>
       <w:r>
         <w:br w:type="page"/>
@@ -1853,10 +1863,148 @@
     </w:p>
     <w:p>
       <w:pPr>
+        <w:ind w:firstLine="708"/>
+        <w:jc w:val="both"/>
+      </w:pPr>
+      <w:r>
+        <w:t>A temática macro desta pesquisa é a elaboração de uma engine utilizando Lógica Paraconsistente, fundamentada em diversas pesquisas que aborde</w:t>
+      </w:r>
+      <w:r>
+        <w:t>m o tema dentro de um aspecto cientifico.</w:t>
+      </w:r>
+    </w:p>
+    <w:p>
+      <w:pPr>
+        <w:ind w:firstLine="708"/>
+        <w:jc w:val="both"/>
+      </w:pPr>
+      <w:r>
+        <w:t>Quanto à escolha do tema se faz necessário observar algumas dem</w:t>
+      </w:r>
+      <w:r>
+        <w:t>andas como, por exemplo, “[...]</w:t>
+      </w:r>
+      <w:r>
+        <w:t>gostar do assunto, ter acesso a informações e dados necessários, ter tem</w:t>
+      </w:r>
+      <w:r>
+        <w:t xml:space="preserve">po e outras condições materiais necessárias e que tal tema seja de interesse social” (DOMINGOS; SANTOS, 1998, p. 208), o desenvolvimento de aplicativos </w:t>
+      </w:r>
+      <w:r>
+        <w:rPr>
+          <w:i/>
+        </w:rPr>
+        <w:t>Android</w:t>
+      </w:r>
+      <w:r>
+        <w:t xml:space="preserve"> está em ascensão nos tempos atuais, e a LPA ainda pode ser considerada um campo em âmbito exploratório quando o assunto é aplica-la dentro das áreas de tecnologia, [nexo]e o acesso as informações bibliográficas sobre a lógica paraconsistente ainda é escasso, o tema é encontrado mais em artigos e monografias do que em livros, porém, é possível encontrar apoio dos pesquisadores sobre este tema para a elaboração do projeto.</w:t>
+      </w:r>
+    </w:p>
+    <w:p>
+      <w:pPr>
+        <w:ind w:firstLine="708"/>
+        <w:jc w:val="both"/>
+      </w:pPr>
+      <w:r>
+        <w:t>Conforme Lakatos e Marconi (2010, p. 201), “o assunto a ser escolhido, pode surgir de uma dificuldade prática, de uma curiosidade científica, independentemente de sua origem, necessariamente deve possuir um caráter amplo e descrever em linhas gerais o assunto que será base para a pesquisa”.</w:t>
+      </w:r>
+    </w:p>
+    <w:p>
+      <w:pPr>
+        <w:ind w:firstLine="708"/>
+        <w:jc w:val="both"/>
+      </w:pPr>
+      <w:r>
+        <w:t>Apesar de ser a primeira etapa do plano da pesquisa científica são encontradas algumas dificuldades em sua elaboração:</w:t>
+      </w:r>
+    </w:p>
+    <w:p>
+      <w:pPr>
+        <w:jc w:val="both"/>
+      </w:pPr>
+    </w:p>
+    <w:p>
+      <w:pPr>
+        <w:pStyle w:val="Citao"/>
+      </w:pPr>
+      <w:r>
+        <w:t>[...]</w:t>
+      </w:r>
+      <w:r>
+        <w:t xml:space="preserve">A escolha de um tema é o primeiro passo no planejamento da pesquisa, não necessariamente o mais fácil. Não falta, evidentemente, tema para pesquisa: a dificuldade está em decidir-se por um deles. Para muitos </w:t>
+      </w:r>
+      <w:r>
+        <w:lastRenderedPageBreak/>
+        <w:t>pesquisadores, a decisão final é procedida por momentos de verdadeira angústia [...] (CERVO; BERVIAN; SILVA, 2007, p. 73).</w:t>
+      </w:r>
+    </w:p>
+    <w:p>
+      <w:pPr>
+        <w:jc w:val="both"/>
+      </w:pPr>
+    </w:p>
+    <w:p>
+      <w:pPr>
+        <w:ind w:firstLine="708"/>
+        <w:jc w:val="both"/>
+      </w:pPr>
+      <w:r>
+        <w:t xml:space="preserve">De acordo com as definições </w:t>
+      </w:r>
+      <w:r>
+        <w:t xml:space="preserve">acima, conclui-se que para um tema de amplo </w:t>
+      </w:r>
+      <w:r>
+        <w:t>interesse, todos os envolvidos têm que estar em sintonia e gostar das ideias propostas, pois esta será a base para a realização da pesquisa.</w:t>
+      </w:r>
+    </w:p>
+    <w:p>
+      <w:pPr>
+        <w:ind w:firstLine="708"/>
+        <w:jc w:val="both"/>
+      </w:pPr>
+      <w:r>
+        <w:t>Com a definição do tema estabelecida é necessário delimitar o tema, para isso segundo Domingos e Santos (1998), deve ser discutido levando em consideração os objetivos do trabalho, amplos ou restritos, em conjunto com a disponibilidade de recursos materiais e humanos.</w:t>
+      </w:r>
+    </w:p>
+    <w:p>
+      <w:pPr>
+        <w:jc w:val="both"/>
+      </w:pPr>
+      <w:r>
+        <w:t>O processo da mesma só é finalizado quando se faz uma limitação completa, geográfica e espacial, com o objetivo da pesquisa (LAKATOS; MARCONI, 2010).</w:t>
+      </w:r>
+    </w:p>
+    <w:p>
+      <w:pPr>
+        <w:ind w:firstLine="708"/>
+        <w:jc w:val="both"/>
+      </w:pPr>
+      <w:bookmarkStart w:id="3" w:name="h.1fob9te" w:colFirst="0" w:colLast="0"/>
+      <w:bookmarkEnd w:id="3"/>
+      <w:r>
+        <w:t>Partindo destas definições a pesquisa está centrada no desenvolvimento de uma engine aplicando LPA para jogos de corrida em Android, a escolha dos limites desta pesquisa foi definida após a validação dos conhecimentos dos recursos e a disponibilidade de fontes de pesquisas sobre os assuntos, para que assim a dificuldade sobre o tema seja atenuada, como descrevem Cervo, Bervia</w:t>
+      </w:r>
+      <w:r>
+        <w:t>n e Silva (2007, p. 74), “[...]</w:t>
+      </w:r>
+      <w:r>
+        <w:t>convém superar a dificuldade muito comum de escolher temas, pelo seu nível de dificuldade e tamanho, delimitar é focar em partes para facilitar a operação de tarefas e as definições dos termos”.</w:t>
+      </w:r>
+    </w:p>
+    <w:p>
+      <w:pPr>
+        <w:rPr>
+          <w:b/>
+        </w:rPr>
+      </w:pPr>
+    </w:p>
+    <w:p>
+      <w:pPr>
         <w:pStyle w:val="Ttulo1"/>
       </w:pPr>
-      <w:bookmarkStart w:id="3" w:name="_Toc446001758"/>
-      <w:bookmarkStart w:id="4" w:name="_Toc450394267"/>
+      <w:bookmarkStart w:id="4" w:name="_Toc446001758"/>
+      <w:bookmarkStart w:id="5" w:name="_Toc450394267"/>
       <w:r>
         <w:t xml:space="preserve">2 </w:t>
       </w:r>
@@ -1867,8 +2015,8 @@
         </w:rPr>
         <w:t>DESENVOLVIMENTO</w:t>
       </w:r>
-      <w:bookmarkEnd w:id="3"/>
       <w:bookmarkEnd w:id="4"/>
+      <w:bookmarkEnd w:id="5"/>
     </w:p>
     <w:p>
       <w:pPr>
@@ -1882,8 +2030,8 @@
       <w:pPr>
         <w:pStyle w:val="Ttulo1"/>
       </w:pPr>
-      <w:bookmarkStart w:id="5" w:name="_Toc446001759"/>
-      <w:bookmarkStart w:id="6" w:name="_Toc450394268"/>
+      <w:bookmarkStart w:id="6" w:name="_Toc446001759"/>
+      <w:bookmarkStart w:id="7" w:name="_Toc450394268"/>
       <w:r>
         <w:t xml:space="preserve">3 </w:t>
       </w:r>
@@ -1894,8 +2042,8 @@
         </w:rPr>
         <w:t>PESQUISA DE CAMPO</w:t>
       </w:r>
-      <w:bookmarkEnd w:id="5"/>
       <w:bookmarkEnd w:id="6"/>
+      <w:bookmarkEnd w:id="7"/>
     </w:p>
     <w:p>
       <w:pPr>
@@ -1909,8 +2057,8 @@
       <w:pPr>
         <w:pStyle w:val="Ttulo1"/>
       </w:pPr>
-      <w:bookmarkStart w:id="7" w:name="_Toc446001760"/>
-      <w:bookmarkStart w:id="8" w:name="_Toc450394269"/>
+      <w:bookmarkStart w:id="8" w:name="_Toc446001760"/>
+      <w:bookmarkStart w:id="9" w:name="_Toc450394269"/>
       <w:r>
         <w:t xml:space="preserve">4 </w:t>
       </w:r>
@@ -1921,8 +2069,8 @@
         </w:rPr>
         <w:t>CONSIDERAÇÕES FINAIS</w:t>
       </w:r>
-      <w:bookmarkEnd w:id="7"/>
       <w:bookmarkEnd w:id="8"/>
+      <w:bookmarkEnd w:id="9"/>
     </w:p>
     <w:p>
       <w:pPr>
@@ -1937,13 +2085,13 @@
         <w:pStyle w:val="Ttulo1"/>
         <w:jc w:val="center"/>
       </w:pPr>
-      <w:bookmarkStart w:id="9" w:name="_Toc446001761"/>
-      <w:bookmarkStart w:id="10" w:name="_Toc450394270"/>
+      <w:bookmarkStart w:id="10" w:name="_Toc446001761"/>
+      <w:bookmarkStart w:id="11" w:name="_Toc450394270"/>
       <w:r>
         <w:t>REFERÊNCIAS</w:t>
       </w:r>
-      <w:bookmarkEnd w:id="9"/>
       <w:bookmarkEnd w:id="10"/>
+      <w:bookmarkEnd w:id="11"/>
     </w:p>
     <w:sectPr>
       <w:pgSz w:w="11906" w:h="16838" w:code="9"/>
@@ -1954,6 +2102,56 @@
     </w:sectPr>
   </w:body>
 </w:document>
+</file>
+
+<file path=word/endnotes.xml><?xml version="1.0" encoding="utf-8"?>
+<w:endnotes xmlns:wpc="http://schemas.microsoft.com/office/word/2010/wordprocessingCanvas" xmlns:mc="http://schemas.openxmlformats.org/markup-compatibility/2006" xmlns:o="urn:schemas-microsoft-com:office:office" xmlns:r="http://schemas.openxmlformats.org/officeDocument/2006/relationships" xmlns:m="http://schemas.openxmlformats.org/officeDocument/2006/math" xmlns:v="urn:schemas-microsoft-com:vml" xmlns:wp14="http://schemas.microsoft.com/office/word/2010/wordprocessingDrawing" xmlns:wp="http://schemas.openxmlformats.org/drawingml/2006/wordprocessingDrawing" xmlns:w10="urn:schemas-microsoft-com:office:word" xmlns:w="http://schemas.openxmlformats.org/wordprocessingml/2006/main" xmlns:w14="http://schemas.microsoft.com/office/word/2010/wordml" xmlns:w15="http://schemas.microsoft.com/office/word/2012/wordml" xmlns:wpg="http://schemas.microsoft.com/office/word/2010/wordprocessingGroup" xmlns:wpi="http://schemas.microsoft.com/office/word/2010/wordprocessingInk" xmlns:wne="http://schemas.microsoft.com/office/word/2006/wordml" xmlns:wps="http://schemas.microsoft.com/office/word/2010/wordprocessingShape" mc:Ignorable="w14 w15 wp14">
+  <w:endnote w:type="separator" w:id="-1">
+    <w:p>
+      <w:pPr>
+        <w:spacing w:line="240" w:lineRule="auto"/>
+      </w:pPr>
+      <w:r>
+        <w:separator/>
+      </w:r>
+    </w:p>
+  </w:endnote>
+  <w:endnote w:type="continuationSeparator" w:id="0">
+    <w:p>
+      <w:pPr>
+        <w:spacing w:line="240" w:lineRule="auto"/>
+      </w:pPr>
+      <w:r>
+        <w:continuationSeparator/>
+      </w:r>
+    </w:p>
+  </w:endnote>
+</w:endnotes>
+</file>
+
+<file path=word/footnotes.xml><?xml version="1.0" encoding="utf-8"?>
+<w:footnotes xmlns:wpc="http://schemas.microsoft.com/office/word/2010/wordprocessingCanvas" xmlns:mc="http://schemas.openxmlformats.org/markup-compatibility/2006" xmlns:o="urn:schemas-microsoft-com:office:office" xmlns:r="http://schemas.openxmlformats.org/officeDocument/2006/relationships" xmlns:m="http://schemas.openxmlformats.org/officeDocument/2006/math" xmlns:v="urn:schemas-microsoft-com:vml" xmlns:wp14="http://schemas.microsoft.com/office/word/2010/wordprocessingDrawing" xmlns:wp="http://schemas.openxmlformats.org/drawingml/2006/wordprocessingDrawing" xmlns:w10="urn:schemas-microsoft-com:office:word" xmlns:w="http://schemas.openxmlformats.org/wordprocessingml/2006/main" xmlns:w14="http://schemas.microsoft.com/office/word/2010/wordml" xmlns:w15="http://schemas.microsoft.com/office/word/2012/wordml" xmlns:wpg="http://schemas.microsoft.com/office/word/2010/wordprocessingGroup" xmlns:wpi="http://schemas.microsoft.com/office/word/2010/wordprocessingInk" xmlns:wne="http://schemas.microsoft.com/office/word/2006/wordml" xmlns:wps="http://schemas.microsoft.com/office/word/2010/wordprocessingShape" mc:Ignorable="w14 w15 wp14">
+  <w:footnote w:type="separator" w:id="-1">
+    <w:p>
+      <w:pPr>
+        <w:spacing w:line="240" w:lineRule="auto"/>
+      </w:pPr>
+      <w:r>
+        <w:separator/>
+      </w:r>
+    </w:p>
+  </w:footnote>
+  <w:footnote w:type="continuationSeparator" w:id="0">
+    <w:p>
+      <w:pPr>
+        <w:spacing w:line="240" w:lineRule="auto"/>
+      </w:pPr>
+      <w:r>
+        <w:continuationSeparator/>
+      </w:r>
+    </w:p>
+  </w:footnote>
+</w:footnotes>
 </file>
 
 <file path=word/styles.xml><?xml version="1.0" encoding="utf-8"?>
@@ -2560,6 +2758,93 @@
       <w:ind w:left="240"/>
     </w:pPr>
   </w:style>
+  <w:style w:type="paragraph" w:styleId="Cabealho">
+    <w:name w:val="header"/>
+    <w:basedOn w:val="Normal"/>
+    <w:link w:val="CabealhoChar"/>
+    <w:uiPriority w:val="99"/>
+    <w:unhideWhenUsed/>
+    <w:rsid w:val="00F0045D"/>
+    <w:pPr>
+      <w:tabs>
+        <w:tab w:val="center" w:pos="4252"/>
+        <w:tab w:val="right" w:pos="8504"/>
+      </w:tabs>
+      <w:spacing w:line="240" w:lineRule="auto"/>
+    </w:pPr>
+  </w:style>
+  <w:style w:type="character" w:customStyle="1" w:styleId="CabealhoChar">
+    <w:name w:val="Cabeçalho Char"/>
+    <w:basedOn w:val="Fontepargpadro"/>
+    <w:link w:val="Cabealho"/>
+    <w:uiPriority w:val="99"/>
+    <w:rsid w:val="00F0045D"/>
+    <w:rPr>
+      <w:rFonts w:ascii="Arial" w:hAnsi="Arial"/>
+      <w:sz w:val="24"/>
+    </w:rPr>
+  </w:style>
+  <w:style w:type="paragraph" w:styleId="Rodap">
+    <w:name w:val="footer"/>
+    <w:basedOn w:val="Normal"/>
+    <w:link w:val="RodapChar"/>
+    <w:uiPriority w:val="99"/>
+    <w:unhideWhenUsed/>
+    <w:rsid w:val="00F0045D"/>
+    <w:pPr>
+      <w:tabs>
+        <w:tab w:val="center" w:pos="4252"/>
+        <w:tab w:val="right" w:pos="8504"/>
+      </w:tabs>
+      <w:spacing w:line="240" w:lineRule="auto"/>
+    </w:pPr>
+  </w:style>
+  <w:style w:type="character" w:customStyle="1" w:styleId="RodapChar">
+    <w:name w:val="Rodapé Char"/>
+    <w:basedOn w:val="Fontepargpadro"/>
+    <w:link w:val="Rodap"/>
+    <w:uiPriority w:val="99"/>
+    <w:rsid w:val="00F0045D"/>
+    <w:rPr>
+      <w:rFonts w:ascii="Arial" w:hAnsi="Arial"/>
+      <w:sz w:val="24"/>
+    </w:rPr>
+  </w:style>
+  <w:style w:type="paragraph" w:styleId="Citao">
+    <w:name w:val="Quote"/>
+    <w:basedOn w:val="Normal"/>
+    <w:next w:val="Normal"/>
+    <w:link w:val="CitaoChar"/>
+    <w:uiPriority w:val="29"/>
+    <w:qFormat/>
+    <w:rsid w:val="00F0045D"/>
+    <w:pPr>
+      <w:spacing w:line="276" w:lineRule="auto"/>
+      <w:ind w:left="2160" w:firstLine="360"/>
+      <w:jc w:val="both"/>
+    </w:pPr>
+    <w:rPr>
+      <w:rFonts w:eastAsia="Arial" w:cs="Arial"/>
+      <w:color w:val="000000"/>
+      <w:sz w:val="20"/>
+      <w:szCs w:val="24"/>
+      <w:lang w:eastAsia="pt-BR"/>
+    </w:rPr>
+  </w:style>
+  <w:style w:type="character" w:customStyle="1" w:styleId="CitaoChar">
+    <w:name w:val="Citação Char"/>
+    <w:basedOn w:val="Fontepargpadro"/>
+    <w:link w:val="Citao"/>
+    <w:uiPriority w:val="29"/>
+    <w:rsid w:val="00F0045D"/>
+    <w:rPr>
+      <w:rFonts w:ascii="Arial" w:eastAsia="Arial" w:hAnsi="Arial" w:cs="Arial"/>
+      <w:color w:val="000000"/>
+      <w:sz w:val="20"/>
+      <w:szCs w:val="24"/>
+      <w:lang w:eastAsia="pt-BR"/>
+    </w:rPr>
+  </w:style>
 </w:styles>
 </file>
 
@@ -2829,7 +3114,7 @@
 </file>
 
 <file path=customXml/itemProps1.xml><?xml version="1.0" encoding="utf-8"?>
-<ds:datastoreItem xmlns:ds="http://schemas.openxmlformats.org/officeDocument/2006/customXml" ds:itemID="{ACA52F02-0B5E-4462-84C0-18E128DEE335}">
+<ds:datastoreItem xmlns:ds="http://schemas.openxmlformats.org/officeDocument/2006/customXml" ds:itemID="{B899FB32-7723-4DC4-9849-68B6545695BE}">
   <ds:schemaRefs>
     <ds:schemaRef ds:uri="http://schemas.openxmlformats.org/officeDocument/2006/bibliography"/>
   </ds:schemaRefs>

</xml_diff>

<commit_message>
Atualização do arquivo TCC.docx
</commit_message>
<xml_diff>
--- a/Documentação/TCC.docx
+++ b/Documentação/TCC.docx
@@ -213,7 +213,7 @@
         <w:rPr>
           <w:i/>
         </w:rPr>
-        <w:t>engine</w:t>
+        <w:t>game engine</w:t>
       </w:r>
       <w:r>
         <w:t xml:space="preserve"> </w:t>
@@ -563,7 +563,7 @@
         <w:rPr>
           <w:i/>
         </w:rPr>
-        <w:t>engine</w:t>
+        <w:t>game engine</w:t>
       </w:r>
       <w:r>
         <w:t xml:space="preserve"> </w:t>
@@ -953,7 +953,7 @@
         <w:rPr>
           <w:i/>
         </w:rPr>
-        <w:t>engine</w:t>
+        <w:t>game engine</w:t>
       </w:r>
       <w:r>
         <w:t xml:space="preserve"> </w:t>
@@ -1242,7 +1242,6 @@
         <w:ind w:firstLine="708"/>
         <w:jc w:val="both"/>
       </w:pPr>
-      <w:bookmarkStart w:id="0" w:name="_GoBack"/>
       <w:r>
         <w:t>Agradecemos em primeiro lugar à Deus pelo dom das nossas vidas e daqueles que amamos;</w:t>
       </w:r>
@@ -1269,51 +1268,36 @@
       <w:pPr>
         <w:ind w:firstLine="708"/>
         <w:jc w:val="both"/>
-        <w:rPr>
-          <w:strike/>
-        </w:rPr>
-      </w:pPr>
-      <w:r>
-        <w:rPr>
-          <w:strike/>
-        </w:rPr>
-        <w:t>Aos auxiliares que nos deram café nos momentos mais difíceis do curso.</w:t>
+      </w:pPr>
+      <w:r>
+        <w:t>Em especial aos professores Amanda Luiza Pereira, Fábio Luís Pereira e Marcos Rodrigues por todo esforço dispensado em prol da nossa educação,</w:t>
+      </w:r>
+      <w:r>
+        <w:t xml:space="preserve"> </w:t>
+      </w:r>
+      <w:r>
+        <w:t>a todas as documentações e projetos a que fomos submetidos que nos abriram os olhos para como as coisas são, por tentarem fazer de nós pessoas e profissionais melhores, por acreditarem que poderíamos chegar até aqui e cá estamos;</w:t>
       </w:r>
     </w:p>
     <w:p>
       <w:pPr>
         <w:ind w:firstLine="708"/>
         <w:jc w:val="both"/>
-      </w:pPr>
-      <w:r>
-        <w:t xml:space="preserve">Em especial aos professores Amanda Luiza Pereira, Fábio Luís Pereira e Marcos Rodrigues por todo esforço dispensado em prol da nossa educação, </w:t>
-      </w:r>
-      <w:r>
         <w:rPr>
           <w:strike/>
         </w:rPr>
-        <w:t>por todas as broncas que levamos que nos fizeram cair na real quanto ao que realmente queremos para nossa vida</w:t>
-      </w:r>
-      <w:r>
-        <w:t>, a todas as documentações e projetos a que fomos submetidos que nos abriram os olhos para como as coisas são, por tentarem fazer de nós pessoas e profissionais melhores, por acreditarem que poderíamos chegar até aqui e cá estamos;</w:t>
-      </w:r>
-    </w:p>
-    <w:p>
-      <w:pPr>
-        <w:ind w:firstLine="708"/>
-        <w:jc w:val="both"/>
-        <w:rPr>
-          <w:strike/>
-        </w:rPr>
-      </w:pPr>
-      <w:r>
-        <w:t xml:space="preserve">Aos nossos colegas de turma pela companhia agradável nesses quatro anos de curso, pelas risadas, pelas discussões, </w:t>
-      </w:r>
-      <w:r>
-        <w:rPr>
-          <w:strike/>
-        </w:rPr>
-        <w:t>pelo conforto da nota baixa, da matéria de exame ou de DP que tenhamos pego ou que ainda teremos que fazer.</w:t>
+      </w:pPr>
+      <w:r>
+        <w:t>Aos nossos colegas de turma pela companhia agradável nesses quatro anos de curso, pelas risadas</w:t>
+      </w:r>
+      <w:r>
+        <w:t xml:space="preserve"> e</w:t>
+      </w:r>
+      <w:r>
+        <w:t xml:space="preserve"> pelas discussões</w:t>
+      </w:r>
+      <w:r>
+        <w:t>.</w:t>
       </w:r>
     </w:p>
     <w:p>
@@ -1325,7 +1309,6 @@
       <w:r>
         <w:t>A todos aqueles que direta ou indiretamente colaboraram para que aqui chegássemos fica o nosso muito obrigado</w:t>
       </w:r>
-      <w:bookmarkEnd w:id="0"/>
       <w:r>
         <w:t xml:space="preserve">. </w:t>
       </w:r>
@@ -1474,7 +1457,7 @@
           <w:r>
             <w:fldChar w:fldCharType="separate"/>
           </w:r>
-          <w:hyperlink w:anchor="_Toc450394266" w:history="1">
+          <w:hyperlink w:anchor="_Toc450573306" w:history="1">
             <w:r>
               <w:rPr>
                 <w:rStyle w:val="Hyperlink"/>
@@ -1501,7 +1484,7 @@
                 <w:noProof/>
                 <w:webHidden/>
               </w:rPr>
-              <w:instrText xml:space="preserve"> PAGEREF _Toc450394266 \h </w:instrText>
+              <w:instrText xml:space="preserve"> PAGEREF _Toc450573306 \h </w:instrText>
             </w:r>
             <w:r>
               <w:rPr>
@@ -1545,7 +1528,7 @@
               <w:lang w:eastAsia="pt-BR"/>
             </w:rPr>
           </w:pPr>
-          <w:hyperlink w:anchor="_Toc450394267" w:history="1">
+          <w:hyperlink w:anchor="_Toc450573307" w:history="1">
             <w:r>
               <w:rPr>
                 <w:rStyle w:val="Hyperlink"/>
@@ -1572,7 +1555,7 @@
                 <w:noProof/>
                 <w:webHidden/>
               </w:rPr>
-              <w:instrText xml:space="preserve"> PAGEREF _Toc450394267 \h </w:instrText>
+              <w:instrText xml:space="preserve"> PAGEREF _Toc450573307 \h </w:instrText>
             </w:r>
             <w:r>
               <w:rPr>
@@ -1592,7 +1575,7 @@
                 <w:noProof/>
                 <w:webHidden/>
               </w:rPr>
-              <w:t>11</w:t>
+              <w:t>12</w:t>
             </w:r>
             <w:r>
               <w:rPr>
@@ -1616,7 +1599,7 @@
               <w:lang w:eastAsia="pt-BR"/>
             </w:rPr>
           </w:pPr>
-          <w:hyperlink w:anchor="_Toc450394268" w:history="1">
+          <w:hyperlink w:anchor="_Toc450573308" w:history="1">
             <w:r>
               <w:rPr>
                 <w:rStyle w:val="Hyperlink"/>
@@ -1643,7 +1626,7 @@
                 <w:noProof/>
                 <w:webHidden/>
               </w:rPr>
-              <w:instrText xml:space="preserve"> PAGEREF _Toc450394268 \h </w:instrText>
+              <w:instrText xml:space="preserve"> PAGEREF _Toc450573308 \h </w:instrText>
             </w:r>
             <w:r>
               <w:rPr>
@@ -1663,7 +1646,7 @@
                 <w:noProof/>
                 <w:webHidden/>
               </w:rPr>
-              <w:t>11</w:t>
+              <w:t>12</w:t>
             </w:r>
             <w:r>
               <w:rPr>
@@ -1687,7 +1670,7 @@
               <w:lang w:eastAsia="pt-BR"/>
             </w:rPr>
           </w:pPr>
-          <w:hyperlink w:anchor="_Toc450394269" w:history="1">
+          <w:hyperlink w:anchor="_Toc450573309" w:history="1">
             <w:r>
               <w:rPr>
                 <w:rStyle w:val="Hyperlink"/>
@@ -1714,7 +1697,7 @@
                 <w:noProof/>
                 <w:webHidden/>
               </w:rPr>
-              <w:instrText xml:space="preserve"> PAGEREF _Toc450394269 \h </w:instrText>
+              <w:instrText xml:space="preserve"> PAGEREF _Toc450573309 \h </w:instrText>
             </w:r>
             <w:r>
               <w:rPr>
@@ -1734,7 +1717,7 @@
                 <w:noProof/>
                 <w:webHidden/>
               </w:rPr>
-              <w:t>11</w:t>
+              <w:t>12</w:t>
             </w:r>
             <w:r>
               <w:rPr>
@@ -1758,7 +1741,7 @@
               <w:lang w:eastAsia="pt-BR"/>
             </w:rPr>
           </w:pPr>
-          <w:hyperlink w:anchor="_Toc450394270" w:history="1">
+          <w:hyperlink w:anchor="_Toc450573310" w:history="1">
             <w:r>
               <w:rPr>
                 <w:rStyle w:val="Hyperlink"/>
@@ -1785,7 +1768,7 @@
                 <w:noProof/>
                 <w:webHidden/>
               </w:rPr>
-              <w:instrText xml:space="preserve"> PAGEREF _Toc450394270 \h </w:instrText>
+              <w:instrText xml:space="preserve"> PAGEREF _Toc450573310 \h </w:instrText>
             </w:r>
             <w:r>
               <w:rPr>
@@ -1805,7 +1788,7 @@
                 <w:noProof/>
                 <w:webHidden/>
               </w:rPr>
-              <w:t>11</w:t>
+              <w:t>12</w:t>
             </w:r>
             <w:r>
               <w:rPr>
@@ -1837,11 +1820,26 @@
     </w:p>
     <w:p>
       <w:pPr>
+        <w:spacing w:after="160" w:line="259" w:lineRule="auto"/>
+        <w:ind w:left="0"/>
+        <w:rPr>
+          <w:rFonts w:eastAsiaTheme="majorEastAsia" w:cstheme="majorBidi"/>
+          <w:b/>
+          <w:szCs w:val="32"/>
+        </w:rPr>
+      </w:pPr>
+      <w:bookmarkStart w:id="0" w:name="_Toc446001757"/>
+      <w:r>
+        <w:br w:type="page"/>
+      </w:r>
+    </w:p>
+    <w:p>
+      <w:pPr>
         <w:pStyle w:val="Ttulo1"/>
       </w:pPr>
-      <w:bookmarkStart w:id="1" w:name="_Toc446001757"/>
-      <w:bookmarkStart w:id="2" w:name="_Toc450394266"/>
-      <w:r>
+      <w:bookmarkStart w:id="1" w:name="_Toc450573306"/>
+      <w:r>
+        <w:lastRenderedPageBreak/>
         <w:t xml:space="preserve">1 </w:t>
       </w:r>
       <w:r>
@@ -1851,8 +1849,8 @@
         </w:rPr>
         <w:t>INTRODUÇÃO</w:t>
       </w:r>
+      <w:bookmarkEnd w:id="0"/>
       <w:bookmarkEnd w:id="1"/>
-      <w:bookmarkEnd w:id="2"/>
     </w:p>
     <w:p>
       <w:pPr>
@@ -1867,7 +1865,16 @@
         <w:jc w:val="both"/>
       </w:pPr>
       <w:r>
-        <w:t>A temática macro desta pesquisa é a elaboração de uma engine utilizando Lógica Paraconsistente, fundamentada em diversas pesquisas que aborde</w:t>
+        <w:t xml:space="preserve">A temática macro desta pesquisa é a elaboração de uma </w:t>
+      </w:r>
+      <w:r>
+        <w:rPr>
+          <w:i/>
+        </w:rPr>
+        <w:t>game engine</w:t>
+      </w:r>
+      <w:r>
+        <w:t xml:space="preserve"> utilizando Lógica Paraconsistente, fundamentada em diversas pesquisas que aborde</w:t>
       </w:r>
       <w:r>
         <w:t>m o tema dentro de um aspecto cientifico.</w:t>
@@ -1897,7 +1904,19 @@
         <w:t>Android</w:t>
       </w:r>
       <w:r>
-        <w:t xml:space="preserve"> está em ascensão nos tempos atuais, e a LPA ainda pode ser considerada um campo em âmbito exploratório quando o assunto é aplica-la dentro das áreas de tecnologia, [nexo]e o acesso as informações bibliográficas sobre a lógica paraconsistente ainda é escasso, o tema é encontrado mais em artigos e monografias do que em livros, porém, é possível encontrar apoio dos pesquisadores sobre este tema para a elaboração do projeto.</w:t>
+        <w:t xml:space="preserve"> está em ascensão </w:t>
+      </w:r>
+      <w:r>
+        <w:t>atualmente</w:t>
+      </w:r>
+      <w:r>
+        <w:t>, e a LPA ainda pode ser considerada um campo em âmbito exploratório quando o assunto é aplic</w:t>
+      </w:r>
+      <w:r>
+        <w:t>á</w:t>
+      </w:r>
+      <w:r>
+        <w:t>-la dentro das áreas de tecnologia e o acesso as informações bibliográficas sobre a lógica paraconsistente ainda é escasso, o tema é encontrado mais em artigos e monografias do que em livros, porém, é possível encontrar apoio dos pesquisadores sobre este tema para a elaboração do projeto.</w:t>
       </w:r>
     </w:p>
     <w:p>
@@ -1931,11 +1950,7 @@
         <w:t>[...]</w:t>
       </w:r>
       <w:r>
-        <w:t xml:space="preserve">A escolha de um tema é o primeiro passo no planejamento da pesquisa, não necessariamente o mais fácil. Não falta, evidentemente, tema para pesquisa: a dificuldade está em decidir-se por um deles. Para muitos </w:t>
-      </w:r>
-      <w:r>
-        <w:lastRenderedPageBreak/>
-        <w:t>pesquisadores, a decisão final é procedida por momentos de verdadeira angústia [...] (CERVO; BERVIAN; SILVA, 2007, p. 73).</w:t>
+        <w:t>A escolha de um tema é o primeiro passo no planejamento da pesquisa, não necessariamente o mais fácil. Não falta, evidentemente, tema para pesquisa: a dificuldade está em decidir-se por um deles. Para muitos pesquisadores, a decisão final é procedida por momentos de verdadeira angústia [...] (CERVO; BERVIAN; SILVA, 2007, p. 73).</w:t>
       </w:r>
     </w:p>
     <w:p>
@@ -1964,13 +1979,21 @@
         <w:jc w:val="both"/>
       </w:pPr>
       <w:r>
-        <w:t>Com a definição do tema estabelecida é necessário delimitar o tema, para isso segundo Domingos e Santos (1998), deve ser discutido levando em consideração os objetivos do trabalho, amplos ou restritos, em conjunto com a disponibilidade de recursos materiais e humanos.</w:t>
-      </w:r>
-    </w:p>
-    <w:p>
-      <w:pPr>
-        <w:jc w:val="both"/>
-      </w:pPr>
+        <w:t>Com a definição do tema estabelecida é necessário delimitar o tema, para isso</w:t>
+      </w:r>
+      <w:r>
+        <w:t>,</w:t>
+      </w:r>
+      <w:r>
+        <w:t xml:space="preserve"> segundo Domingos e Santos (1998), deve ser discutido levando em consideração os objetivos do trabalho, amplos ou restritos, em conjunto com a </w:t>
+      </w:r>
+      <w:r>
+        <w:lastRenderedPageBreak/>
+        <w:t>disponibilidade de recursos materiais e humanos.</w:t>
+      </w:r>
+      <w:r>
+        <w:t xml:space="preserve"> </w:t>
+      </w:r>
       <w:r>
         <w:t>O processo da mesma só é finalizado quando se faz uma limitação completa, geográfica e espacial, com o objetivo da pesquisa (LAKATOS; MARCONI, 2010).</w:t>
       </w:r>
@@ -1980,20 +2003,56 @@
         <w:ind w:firstLine="708"/>
         <w:jc w:val="both"/>
       </w:pPr>
-      <w:bookmarkStart w:id="3" w:name="h.1fob9te" w:colFirst="0" w:colLast="0"/>
+      <w:bookmarkStart w:id="2" w:name="h.1fob9te" w:colFirst="0" w:colLast="0"/>
+      <w:bookmarkEnd w:id="2"/>
+      <w:r>
+        <w:t xml:space="preserve">Partindo destas definições a pesquisa está centrada no desenvolvimento de uma </w:t>
+      </w:r>
+      <w:r>
+        <w:rPr>
+          <w:i/>
+        </w:rPr>
+        <w:t>game engine</w:t>
+      </w:r>
+      <w:r>
+        <w:t xml:space="preserve"> aplicando LPA para jogos de corrida em Android, a escolha dos limites desta pesquisa foi definida após a validação dos conhecimentos dos recursos e a disponibilidade de fontes de pesquisas sobre os assuntos, para que assim a dificuldade sobre o tema seja atenuada, como descrevem Cervo, Bervia</w:t>
+      </w:r>
+      <w:r>
+        <w:t>n e Silva (2007, p. 74), “[...]</w:t>
+      </w:r>
+      <w:r>
+        <w:t>convém superar a dificuldade muito comum de escolher temas, pelo seu nível de dificuldade e tamanho, delimitar é focar em partes para facilitar a operação de tarefas e as definições dos termos”.</w:t>
+      </w:r>
+    </w:p>
+    <w:p>
+      <w:pPr>
+        <w:rPr>
+          <w:b/>
+        </w:rPr>
+      </w:pPr>
+    </w:p>
+    <w:p>
+      <w:pPr>
+        <w:pStyle w:val="Ttulo1"/>
+      </w:pPr>
+      <w:bookmarkStart w:id="3" w:name="_Toc446001758"/>
+      <w:bookmarkStart w:id="4" w:name="_Toc450573307"/>
+      <w:r>
+        <w:t xml:space="preserve">2 </w:t>
+      </w:r>
+      <w:r>
+        <w:rPr>
+          <w:rStyle w:val="Ttulo1Char"/>
+          <w:b/>
+        </w:rPr>
+        <w:t>DESENVOLVIMENTO</w:t>
+      </w:r>
       <w:bookmarkEnd w:id="3"/>
-      <w:r>
-        <w:t>Partindo destas definições a pesquisa está centrada no desenvolvimento de uma engine aplicando LPA para jogos de corrida em Android, a escolha dos limites desta pesquisa foi definida após a validação dos conhecimentos dos recursos e a disponibilidade de fontes de pesquisas sobre os assuntos, para que assim a dificuldade sobre o tema seja atenuada, como descrevem Cervo, Bervia</w:t>
-      </w:r>
-      <w:r>
-        <w:t>n e Silva (2007, p. 74), “[...]</w:t>
-      </w:r>
-      <w:r>
-        <w:t>convém superar a dificuldade muito comum de escolher temas, pelo seu nível de dificuldade e tamanho, delimitar é focar em partes para facilitar a operação de tarefas e as definições dos termos”.</w:t>
-      </w:r>
-    </w:p>
-    <w:p>
-      <w:pPr>
+      <w:bookmarkEnd w:id="4"/>
+    </w:p>
+    <w:p>
+      <w:pPr>
+        <w:ind w:left="0"/>
         <w:rPr>
           <w:b/>
         </w:rPr>
@@ -2003,20 +2062,20 @@
       <w:pPr>
         <w:pStyle w:val="Ttulo1"/>
       </w:pPr>
-      <w:bookmarkStart w:id="4" w:name="_Toc446001758"/>
-      <w:bookmarkStart w:id="5" w:name="_Toc450394267"/>
-      <w:r>
-        <w:t xml:space="preserve">2 </w:t>
+      <w:bookmarkStart w:id="5" w:name="_Toc446001759"/>
+      <w:bookmarkStart w:id="6" w:name="_Toc450573308"/>
+      <w:r>
+        <w:t xml:space="preserve">3 </w:t>
       </w:r>
       <w:r>
         <w:rPr>
           <w:rStyle w:val="Ttulo1Char"/>
           <w:b/>
         </w:rPr>
-        <w:t>DESENVOLVIMENTO</w:t>
-      </w:r>
-      <w:bookmarkEnd w:id="4"/>
+        <w:t>PESQUISA DE CAMPO</w:t>
+      </w:r>
       <w:bookmarkEnd w:id="5"/>
+      <w:bookmarkEnd w:id="6"/>
     </w:p>
     <w:p>
       <w:pPr>
@@ -2030,20 +2089,20 @@
       <w:pPr>
         <w:pStyle w:val="Ttulo1"/>
       </w:pPr>
-      <w:bookmarkStart w:id="6" w:name="_Toc446001759"/>
-      <w:bookmarkStart w:id="7" w:name="_Toc450394268"/>
-      <w:r>
-        <w:t xml:space="preserve">3 </w:t>
+      <w:bookmarkStart w:id="7" w:name="_Toc446001760"/>
+      <w:bookmarkStart w:id="8" w:name="_Toc450573309"/>
+      <w:r>
+        <w:t xml:space="preserve">4 </w:t>
       </w:r>
       <w:r>
         <w:rPr>
           <w:rStyle w:val="Ttulo1Char"/>
           <w:b/>
         </w:rPr>
-        <w:t>PESQUISA DE CAMPO</w:t>
-      </w:r>
-      <w:bookmarkEnd w:id="6"/>
+        <w:t>CONSIDERAÇÕES FINAIS</w:t>
+      </w:r>
       <w:bookmarkEnd w:id="7"/>
+      <w:bookmarkEnd w:id="8"/>
     </w:p>
     <w:p>
       <w:pPr>
@@ -2056,42 +2115,17 @@
     <w:p>
       <w:pPr>
         <w:pStyle w:val="Ttulo1"/>
-      </w:pPr>
-      <w:bookmarkStart w:id="8" w:name="_Toc446001760"/>
-      <w:bookmarkStart w:id="9" w:name="_Toc450394269"/>
-      <w:r>
-        <w:t xml:space="preserve">4 </w:t>
-      </w:r>
-      <w:r>
-        <w:rPr>
-          <w:rStyle w:val="Ttulo1Char"/>
-          <w:b/>
-        </w:rPr>
-        <w:t>CONSIDERAÇÕES FINAIS</w:t>
-      </w:r>
-      <w:bookmarkEnd w:id="8"/>
+        <w:jc w:val="center"/>
+      </w:pPr>
+      <w:bookmarkStart w:id="9" w:name="_Toc446001761"/>
+      <w:bookmarkStart w:id="10" w:name="_Toc450573310"/>
+      <w:bookmarkStart w:id="11" w:name="_GoBack"/>
+      <w:bookmarkEnd w:id="11"/>
+      <w:r>
+        <w:t>REFERÊNCIAS</w:t>
+      </w:r>
       <w:bookmarkEnd w:id="9"/>
-    </w:p>
-    <w:p>
-      <w:pPr>
-        <w:ind w:left="0"/>
-        <w:rPr>
-          <w:b/>
-        </w:rPr>
-      </w:pPr>
-    </w:p>
-    <w:p>
-      <w:pPr>
-        <w:pStyle w:val="Ttulo1"/>
-        <w:jc w:val="center"/>
-      </w:pPr>
-      <w:bookmarkStart w:id="10" w:name="_Toc446001761"/>
-      <w:bookmarkStart w:id="11" w:name="_Toc450394270"/>
-      <w:r>
-        <w:t>REFERÊNCIAS</w:t>
-      </w:r>
       <w:bookmarkEnd w:id="10"/>
-      <w:bookmarkEnd w:id="11"/>
     </w:p>
     <w:sectPr>
       <w:pgSz w:w="11906" w:h="16838" w:code="9"/>
@@ -3114,7 +3148,7 @@
 </file>
 
 <file path=customXml/itemProps1.xml><?xml version="1.0" encoding="utf-8"?>
-<ds:datastoreItem xmlns:ds="http://schemas.openxmlformats.org/officeDocument/2006/customXml" ds:itemID="{B899FB32-7723-4DC4-9849-68B6545695BE}">
+<ds:datastoreItem xmlns:ds="http://schemas.openxmlformats.org/officeDocument/2006/customXml" ds:itemID="{5C7101FF-A2A4-438E-989A-39094DC5F619}">
   <ds:schemaRefs>
     <ds:schemaRef ds:uri="http://schemas.openxmlformats.org/officeDocument/2006/bibliography"/>
   </ds:schemaRefs>

</xml_diff>

<commit_message>
Adicionado Objetivo Geral e Objetivo Especifico
</commit_message>
<xml_diff>
--- a/Documentação/TCC.docx
+++ b/Documentação/TCC.docx
@@ -1892,6 +1892,9 @@
         <w:t>andas como, por exemplo, “[...]</w:t>
       </w:r>
       <w:r>
+        <w:t xml:space="preserve"> </w:t>
+      </w:r>
+      <w:r>
         <w:t>gostar do assunto, ter acesso a informações e dados necessários, ter tem</w:t>
       </w:r>
       <w:r>
@@ -1916,7 +1919,19 @@
         <w:t>á</w:t>
       </w:r>
       <w:r>
-        <w:t>-la dentro das áreas de tecnologia e o acesso as informações bibliográficas sobre a lógica paraconsistente ainda é escasso, o tema é encontrado mais em artigos e monografias do que em livros, porém, é possível encontrar apoio dos pesquisadores sobre este tema para a elaboração do projeto.</w:t>
+        <w:t xml:space="preserve">-la dentro das áreas de tecnologia e o acesso as informações bibliográficas sobre a </w:t>
+      </w:r>
+      <w:r>
+        <w:t>L</w:t>
+      </w:r>
+      <w:r>
+        <w:t xml:space="preserve">ógica </w:t>
+      </w:r>
+      <w:r>
+        <w:t>P</w:t>
+      </w:r>
+      <w:r>
+        <w:t>araconsistente ainda é escasso, o tema é encontrado mais em artigos e monografias do que em livros, porém, é possível encontrar apoio dos pesquisadores sobre este tema para a elaboração do projeto.</w:t>
       </w:r>
     </w:p>
     <w:p>
@@ -1945,9 +1960,13 @@
     <w:p>
       <w:pPr>
         <w:pStyle w:val="Citao"/>
+        <w:ind w:firstLine="0"/>
       </w:pPr>
       <w:r>
         <w:t>[...]</w:t>
+      </w:r>
+      <w:r>
+        <w:t xml:space="preserve"> </w:t>
       </w:r>
       <w:r>
         <w:t>A escolha de um tema é o primeiro passo no planejamento da pesquisa, não necessariamente o mais fácil. Não falta, evidentemente, tema para pesquisa: a dificuldade está em decidir-se por um deles. Para muitos pesquisadores, a decisão final é procedida por momentos de verdadeira angústia [...] (CERVO; BERVIAN; SILVA, 2007, p. 73).</w:t>
@@ -2015,17 +2034,648 @@
         <w:t>game engine</w:t>
       </w:r>
       <w:r>
-        <w:t xml:space="preserve"> aplicando LPA para jogos de corrida em Android, a escolha dos limites desta pesquisa foi definida após a validação dos conhecimentos dos recursos e a disponibilidade de fontes de pesquisas sobre os assuntos, para que assim a dificuldade sobre o tema seja atenuada, como descrevem Cervo, Bervia</w:t>
+        <w:t xml:space="preserve"> aplicando LPA para jogos de corrida em </w:t>
+      </w:r>
+      <w:r>
+        <w:rPr>
+          <w:i/>
+        </w:rPr>
+        <w:t>Android</w:t>
+      </w:r>
+      <w:r>
+        <w:t>, a escolha dos limites desta pesquisa foi definida após a validação dos conhecimentos dos recursos e a disponibilidade de fontes de pesquisas sobre os assuntos, para que assim a dificuldade sobre o tema seja atenuada, como descrevem Cervo, Bervia</w:t>
       </w:r>
       <w:r>
         <w:t>n e Silva (2007, p. 74), “[...]</w:t>
       </w:r>
       <w:r>
+        <w:t xml:space="preserve"> </w:t>
+      </w:r>
+      <w:r>
         <w:t>convém superar a dificuldade muito comum de escolher temas, pelo seu nível de dificuldade e tamanho, delimitar é focar em partes para facilitar a operação de tarefas e as definições dos termos”.</w:t>
       </w:r>
     </w:p>
     <w:p>
       <w:pPr>
+        <w:ind w:firstLine="708"/>
+        <w:jc w:val="both"/>
+      </w:pPr>
+      <w:r>
+        <w:t>A LPA possui um grande potencial para ser aplicada dentro do ramo tecnológico, devido a sua ampla capacidade para tomada de decisões, com isto iremos utiliza-la para o gerenciamento de decisões dentro do jogo e assim</w:t>
+      </w:r>
+      <w:r>
+        <w:t xml:space="preserve"> “[...] mostrar a importância do assunto, tendo em vista o conhecimento geral do mesmo e a temática proposta [...]” (DOMINGOS; SANTOS, 1998, P.210).</w:t>
+      </w:r>
+    </w:p>
+    <w:p>
+      <w:pPr>
+        <w:ind w:firstLine="708"/>
+        <w:jc w:val="both"/>
+      </w:pPr>
+      <w:r>
+        <w:t>Com isso é possível determinar que o objetivo geral d</w:t>
+      </w:r>
+      <w:r>
+        <w:t>e acordo com Lakatos e Marconi (2010, p. 202)</w:t>
+      </w:r>
+      <w:r>
+        <w:t>, está sendo respeitado, pois</w:t>
+      </w:r>
+      <w:r>
+        <w:t xml:space="preserve"> </w:t>
+      </w:r>
+      <w:r>
+        <w:t xml:space="preserve">conforme os autores </w:t>
+      </w:r>
+      <w:r>
+        <w:t xml:space="preserve">“[...] relaciona-se com o conteúdo intrínseco, quer dos fenômenos e eventos, quer das ideias estudadas. Vincula-se diretamente à própria significação da tese proposta pelo projeto” </w:t>
+      </w:r>
+    </w:p>
+    <w:p>
+      <w:pPr>
+        <w:ind w:firstLine="708"/>
+        <w:jc w:val="both"/>
+      </w:pPr>
+      <w:r>
+        <w:t>Desta forma a utilização da LPA dentro do sistema será empregada de forma que ela seja, a responsável pelas decisões levando em conta a probabilidade de determinadas ações ocorrerem em um jogo de corrida, por exemplo:</w:t>
+      </w:r>
+    </w:p>
+    <w:p>
+      <w:pPr>
+        <w:pStyle w:val="PargrafodaLista"/>
+        <w:numPr>
+          <w:ilvl w:val="0"/>
+          <w:numId w:val="1"/>
+        </w:numPr>
+      </w:pPr>
+      <w:r>
+        <w:t>Perguntas durante o jogo que influenciaram no decorrer do mesmo, tais como:</w:t>
+      </w:r>
+    </w:p>
+    <w:p>
+      <w:pPr>
+        <w:pStyle w:val="PargrafodaLista"/>
+        <w:numPr>
+          <w:ilvl w:val="1"/>
+          <w:numId w:val="1"/>
+        </w:numPr>
+      </w:pPr>
+      <w:r>
+        <w:t>Ultrapassagem em curva;</w:t>
+      </w:r>
+    </w:p>
+    <w:p>
+      <w:pPr>
+        <w:pStyle w:val="PargrafodaLista"/>
+        <w:numPr>
+          <w:ilvl w:val="1"/>
+          <w:numId w:val="1"/>
+        </w:numPr>
+      </w:pPr>
+      <w:r>
+        <w:t>Troca de pneus;</w:t>
+      </w:r>
+    </w:p>
+    <w:p>
+      <w:pPr>
+        <w:pStyle w:val="PargrafodaLista"/>
+        <w:numPr>
+          <w:ilvl w:val="1"/>
+          <w:numId w:val="1"/>
+        </w:numPr>
+      </w:pPr>
+      <w:r>
+        <w:t>Decisões mediante a possíveis colisões.</w:t>
+      </w:r>
+    </w:p>
+    <w:p>
+      <w:pPr>
+        <w:pStyle w:val="PargrafodaLista"/>
+        <w:numPr>
+          <w:ilvl w:val="1"/>
+          <w:numId w:val="1"/>
+        </w:numPr>
+      </w:pPr>
+      <w:r>
+        <w:t xml:space="preserve">Momento de realizar o </w:t>
+      </w:r>
+      <w:r>
+        <w:rPr>
+          <w:i/>
+        </w:rPr>
+        <w:t>pit-stop</w:t>
+      </w:r>
+      <w:r>
+        <w:t>.</w:t>
+      </w:r>
+    </w:p>
+    <w:p>
+      <w:pPr>
+        <w:pStyle w:val="PargrafodaLista"/>
+        <w:numPr>
+          <w:ilvl w:val="0"/>
+          <w:numId w:val="1"/>
+        </w:numPr>
+      </w:pPr>
+      <w:r>
+        <w:lastRenderedPageBreak/>
+        <w:t>E ações tomadas pelos outros jogadores (jogadores controlados pela LPA).</w:t>
+      </w:r>
+    </w:p>
+    <w:p>
+      <w:pPr>
+        <w:ind w:firstLine="708"/>
+        <w:jc w:val="both"/>
+      </w:pPr>
+      <w:r>
+        <w:t xml:space="preserve">Para tanto é necessário detalhar o objetivo específico, onde é apresentado </w:t>
+      </w:r>
+      <w:r>
+        <w:t>de forma</w:t>
+      </w:r>
+      <w:r>
+        <w:t xml:space="preserve"> detalhada </w:t>
+      </w:r>
+      <w:r>
+        <w:t>as ações que se pretende alcançar</w:t>
+      </w:r>
+      <w:r>
+        <w:t>, pois “[...] define o ponto central do trabalho. Isso quer dizer que, dentro de uma ideia geral do trabalho, deve-se ressaltar a ideia específica a ser desenvolvida. [...]” (DOMINGOS; SANTOS, 1998, p. 210).</w:t>
+      </w:r>
+    </w:p>
+    <w:p>
+      <w:pPr>
+        <w:ind w:firstLine="708"/>
+        <w:jc w:val="both"/>
+      </w:pPr>
+      <w:r>
+        <w:t>Já Lakatos e Marconi (2010, p. 202) dizem que os objetivos específicos são intrínsecos ao objetivo geral e ao tema, mas de outra forma, pois “apresentam caráter mais concreto. Tem função intermediária e instrumental, permitindo, de um lado, atingir o objetivo geral e, do outro, aplicá-lo a situações particulares</w:t>
+      </w:r>
+      <w:r>
+        <w:t>”</w:t>
+      </w:r>
+      <w:r>
+        <w:t>.</w:t>
+      </w:r>
+    </w:p>
+    <w:p>
+      <w:pPr>
+        <w:ind w:firstLine="708"/>
+        <w:jc w:val="both"/>
+      </w:pPr>
+      <w:r>
+        <w:t>Com isso conclui-se que o objetivo específico é o passo necessário para que se alcance a completude do objetivo geral e do trabalho (incluindo a verificação da hipótese).</w:t>
+      </w:r>
+    </w:p>
+    <w:p>
+      <w:pPr>
+        <w:ind w:firstLine="708"/>
+        <w:jc w:val="both"/>
+      </w:pPr>
+      <w:r>
+        <w:t xml:space="preserve">Os objetivos específicos abordados no projeto de pesquisa serão, Lógica, Lógica Clássica, Lógica não Clássica, Inteligência, Inteligência Artificial, </w:t>
+      </w:r>
+      <w:r>
+        <w:t>LPA</w:t>
+      </w:r>
+      <w:r>
+        <w:t xml:space="preserve">, </w:t>
+      </w:r>
+      <w:r>
+        <w:t>l</w:t>
+      </w:r>
+      <w:r>
+        <w:t xml:space="preserve">inguagem de </w:t>
+      </w:r>
+      <w:r>
+        <w:t>p</w:t>
+      </w:r>
+      <w:r>
+        <w:t xml:space="preserve">rogramação, JAVA, </w:t>
+      </w:r>
+      <w:r>
+        <w:rPr>
+          <w:i/>
+        </w:rPr>
+        <w:t>Android</w:t>
+      </w:r>
+      <w:r>
+        <w:t xml:space="preserve">, </w:t>
+      </w:r>
+      <w:r>
+        <w:rPr>
+          <w:i/>
+        </w:rPr>
+        <w:t>m</w:t>
+      </w:r>
+      <w:r>
+        <w:rPr>
+          <w:i/>
+        </w:rPr>
+        <w:t>obile</w:t>
+      </w:r>
+      <w:r>
+        <w:t xml:space="preserve">, </w:t>
+      </w:r>
+      <w:r>
+        <w:rPr>
+          <w:i/>
+        </w:rPr>
+        <w:t>g</w:t>
+      </w:r>
+      <w:r>
+        <w:rPr>
+          <w:i/>
+        </w:rPr>
+        <w:t xml:space="preserve">ame </w:t>
+      </w:r>
+      <w:r>
+        <w:rPr>
+          <w:i/>
+        </w:rPr>
+        <w:t>e</w:t>
+      </w:r>
+      <w:r>
+        <w:rPr>
+          <w:i/>
+        </w:rPr>
+        <w:t>ngine</w:t>
+      </w:r>
+      <w:r>
+        <w:t xml:space="preserve">, </w:t>
+      </w:r>
+      <w:r>
+        <w:t>Cocos2D</w:t>
+      </w:r>
+      <w:r>
+        <w:t xml:space="preserve">, </w:t>
+      </w:r>
+      <w:r>
+        <w:t>g</w:t>
+      </w:r>
+      <w:r>
+        <w:t xml:space="preserve">erenciamento de </w:t>
+      </w:r>
+      <w:r>
+        <w:t>c</w:t>
+      </w:r>
+      <w:r>
+        <w:t xml:space="preserve">orridas, </w:t>
+      </w:r>
+      <w:r>
+        <w:t>d</w:t>
+      </w:r>
+      <w:r>
+        <w:t xml:space="preserve">esenvolvimento de </w:t>
+      </w:r>
+      <w:r>
+        <w:t>a</w:t>
+      </w:r>
+      <w:r>
+        <w:t xml:space="preserve">plicações em </w:t>
+      </w:r>
+      <w:r>
+        <w:t>a</w:t>
+      </w:r>
+      <w:r>
+        <w:t xml:space="preserve">mbiente </w:t>
+      </w:r>
+      <w:r>
+        <w:rPr>
+          <w:i/>
+        </w:rPr>
+        <w:t>m</w:t>
+      </w:r>
+      <w:r>
+        <w:rPr>
+          <w:i/>
+        </w:rPr>
+        <w:t>obile</w:t>
+      </w:r>
+      <w:r>
+        <w:t xml:space="preserve"> (dispositivos móveis) e </w:t>
+      </w:r>
+      <w:r>
+        <w:t>j</w:t>
+      </w:r>
+      <w:r>
+        <w:t>ogos.</w:t>
+      </w:r>
+    </w:p>
+    <w:p>
+      <w:pPr>
+        <w:ind w:firstLine="708"/>
+        <w:jc w:val="both"/>
+      </w:pPr>
+      <w:r>
+        <w:t xml:space="preserve">Lógica é a capacidade de argumentar, pensar, ter ideias, manifestar o conhecimento a procura da verdade, a partir dessa capacidade surge a Lógica </w:t>
+      </w:r>
+      <w:r>
+        <w:t>C</w:t>
+      </w:r>
+      <w:r>
+        <w:t xml:space="preserve">lássica onde temos um conceito onde uma informação ou é falsa ou verdadeira, diferente da Lógica </w:t>
+      </w:r>
+      <w:r>
+        <w:t>N</w:t>
+      </w:r>
+      <w:r>
+        <w:t>ão Clássica, onde temos que as informações variam entre falsa e verdadeira.</w:t>
+      </w:r>
+    </w:p>
+    <w:p>
+      <w:pPr>
+        <w:ind w:firstLine="708"/>
+        <w:jc w:val="both"/>
+      </w:pPr>
+      <w:r>
+        <w:t>Para isso é preciso saber o conceito de Inteligência, que é a capacidade de escolher diferentes opções, com o decorrer dos anos, surge a Inteligência Artificial que tenta simular o pensamento humano em máquinas.</w:t>
+      </w:r>
+    </w:p>
+    <w:p>
+      <w:pPr>
+        <w:ind w:firstLine="708"/>
+        <w:jc w:val="both"/>
+      </w:pPr>
+      <w:r>
+        <w:t xml:space="preserve">Assim será desenvolvido uma </w:t>
+      </w:r>
+      <w:r>
+        <w:rPr>
+          <w:i/>
+        </w:rPr>
+        <w:t>g</w:t>
+      </w:r>
+      <w:r>
+        <w:rPr>
+          <w:i/>
+        </w:rPr>
+        <w:t xml:space="preserve">ame </w:t>
+      </w:r>
+      <w:r>
+        <w:rPr>
+          <w:i/>
+        </w:rPr>
+        <w:t>e</w:t>
+      </w:r>
+      <w:r>
+        <w:rPr>
+          <w:i/>
+        </w:rPr>
+        <w:t>ngine</w:t>
+      </w:r>
+      <w:r>
+        <w:t xml:space="preserve"> para jogo de </w:t>
+      </w:r>
+      <w:r>
+        <w:t>g</w:t>
+      </w:r>
+      <w:r>
+        <w:t xml:space="preserve">erenciamento de </w:t>
+      </w:r>
+      <w:r>
+        <w:t>c</w:t>
+      </w:r>
+      <w:r>
+        <w:t xml:space="preserve">orrida em </w:t>
+      </w:r>
+      <w:r>
+        <w:rPr>
+          <w:i/>
+        </w:rPr>
+        <w:t>Android</w:t>
+      </w:r>
+      <w:r>
+        <w:t xml:space="preserve">, utilizando a Lógica Paraconsistente, onde a LPA irá dizer através de dados fornecidos se a opção desejada é a mais verdadeira. Nisso temos que a </w:t>
+      </w:r>
+      <w:r>
+        <w:rPr>
+          <w:i/>
+        </w:rPr>
+        <w:t>g</w:t>
+      </w:r>
+      <w:r>
+        <w:rPr>
+          <w:i/>
+        </w:rPr>
+        <w:t xml:space="preserve">ame </w:t>
+      </w:r>
+      <w:r>
+        <w:rPr>
+          <w:i/>
+        </w:rPr>
+        <w:t>e</w:t>
+      </w:r>
+      <w:r>
+        <w:rPr>
+          <w:i/>
+        </w:rPr>
+        <w:t>ngine</w:t>
+      </w:r>
+      <w:r>
+        <w:t xml:space="preserve"> é um motor de desenvolvimento que auxiliará na criação do jogo que será desenvolvido a partir da linguagem JAVA para dispositivos </w:t>
+      </w:r>
+      <w:r>
+        <w:rPr>
+          <w:i/>
+        </w:rPr>
+        <w:t>m</w:t>
+      </w:r>
+      <w:r>
+        <w:rPr>
+          <w:i/>
+        </w:rPr>
+        <w:t>obile</w:t>
+      </w:r>
+      <w:r>
+        <w:t xml:space="preserve"> </w:t>
+      </w:r>
+      <w:r>
+        <w:t>na plataforma</w:t>
+      </w:r>
+      <w:r>
+        <w:t xml:space="preserve"> </w:t>
+      </w:r>
+      <w:r>
+        <w:rPr>
+          <w:i/>
+        </w:rPr>
+        <w:t>Android</w:t>
+      </w:r>
+      <w:r>
+        <w:t>.</w:t>
+      </w:r>
+    </w:p>
+    <w:p>
+      <w:pPr>
+        <w:ind w:firstLine="708"/>
+        <w:jc w:val="both"/>
+      </w:pPr>
+      <w:r>
+        <w:lastRenderedPageBreak/>
+        <w:t>Cocos2D</w:t>
+      </w:r>
+      <w:r>
+        <w:t xml:space="preserve"> é uma multiplataforma de desenvolvimento de aplicativos e jogos para smartphones de código aberto.</w:t>
+      </w:r>
+    </w:p>
+    <w:p>
+      <w:pPr>
+        <w:ind w:firstLine="708"/>
+        <w:jc w:val="both"/>
+      </w:pPr>
+      <w:r>
+        <w:t xml:space="preserve">Antes de falar propriamente em jogos, é necessário dizer que esse conceito advém da teoria dos jogos, a qual observa a interação entre dois ou mais agentes de decisão interagindo entre si, com isso, precisaremos definir o sistema básico do jogo, como um jogo é dividido e por fim os jogos digitais, conforme será detalhado mais </w:t>
+      </w:r>
+      <w:r>
+        <w:t>à</w:t>
+      </w:r>
+      <w:r>
+        <w:t xml:space="preserve"> frente.</w:t>
+      </w:r>
+    </w:p>
+    <w:p>
+      <w:pPr>
+        <w:pStyle w:val="PargrafodaLista"/>
+        <w:spacing w:after="0"/>
+        <w:ind w:left="708" w:firstLine="708"/>
+      </w:pPr>
+      <w:r>
+        <w:t>Em relação à justificativa, temos que:</w:t>
+      </w:r>
+    </w:p>
+    <w:p>
+      <w:pPr>
+        <w:pStyle w:val="PargrafodaLista"/>
+        <w:spacing w:after="0"/>
+        <w:ind w:left="708" w:firstLine="708"/>
+      </w:pPr>
+    </w:p>
+    <w:p>
+      <w:pPr>
+        <w:pStyle w:val="PargrafodaLista"/>
+        <w:spacing w:after="0"/>
+        <w:ind w:left="2832" w:firstLine="0"/>
+      </w:pPr>
+      <w:r>
+        <w:rPr>
+          <w:sz w:val="20"/>
+          <w:szCs w:val="20"/>
+        </w:rPr>
+        <w:t>“Como todo pesquisador normalmente trabalha ou é financiado por instituições, ele tem que justificar as razões para a realização do trabalho. Essa justificativa servirá também para mostrar o porquê de prováveis limitações à proposta de trabalho</w:t>
+      </w:r>
+      <w:r>
+        <w:rPr>
+          <w:sz w:val="20"/>
+          <w:szCs w:val="20"/>
+        </w:rPr>
+        <w:t>” (</w:t>
+      </w:r>
+      <w:r>
+        <w:t>DOMINGOS e SANTOS; 1998, p. 210).</w:t>
+      </w:r>
+    </w:p>
+    <w:p>
+      <w:pPr>
+        <w:pStyle w:val="PargrafodaLista"/>
+        <w:spacing w:after="0"/>
+        <w:ind w:left="2832" w:firstLine="0"/>
+        <w:rPr>
+          <w:sz w:val="20"/>
+          <w:szCs w:val="20"/>
+        </w:rPr>
+      </w:pPr>
+    </w:p>
+    <w:p>
+      <w:pPr>
+        <w:pStyle w:val="PargrafodaLista"/>
+        <w:spacing w:after="0" w:line="360" w:lineRule="auto"/>
+        <w:ind w:left="709" w:firstLine="348"/>
+        <w:rPr>
+          <w:rFonts w:eastAsiaTheme="minorHAnsi" w:cstheme="minorBidi"/>
+          <w:color w:val="auto"/>
+          <w:szCs w:val="22"/>
+          <w:lang w:eastAsia="en-US"/>
+        </w:rPr>
+      </w:pPr>
+      <w:r>
+        <w:rPr>
+          <w:rFonts w:eastAsiaTheme="minorHAnsi" w:cstheme="minorBidi"/>
+          <w:color w:val="auto"/>
+          <w:szCs w:val="22"/>
+          <w:lang w:eastAsia="en-US"/>
+        </w:rPr>
+        <w:t>Já Lakatos e Marconi (2010, p. 202) dizem que “</w:t>
+      </w:r>
+      <w:r>
+        <w:rPr>
+          <w:rFonts w:eastAsiaTheme="minorHAnsi" w:cstheme="minorBidi"/>
+          <w:color w:val="auto"/>
+          <w:szCs w:val="22"/>
+          <w:lang w:eastAsia="en-US"/>
+        </w:rPr>
+        <w:t>é</w:t>
+      </w:r>
+      <w:r>
+        <w:rPr>
+          <w:rFonts w:eastAsiaTheme="minorHAnsi" w:cstheme="minorBidi"/>
+          <w:color w:val="auto"/>
+          <w:szCs w:val="22"/>
+          <w:lang w:eastAsia="en-US"/>
+        </w:rPr>
+        <w:t xml:space="preserve"> o único item do projeto que apresenta respostas à questão por quê? ”, uma vez que expõe de forma sucinta, porém completa, as razões teóricas e os motivos práticos que dão a importância da realização da pesquisa. </w:t>
+      </w:r>
+    </w:p>
+    <w:p>
+      <w:pPr>
+        <w:pStyle w:val="PargrafodaLista"/>
+        <w:spacing w:after="0" w:line="360" w:lineRule="auto"/>
+        <w:ind w:left="709" w:firstLine="708"/>
+        <w:rPr>
+          <w:rFonts w:eastAsiaTheme="minorHAnsi" w:cstheme="minorBidi"/>
+          <w:color w:val="auto"/>
+          <w:szCs w:val="22"/>
+          <w:lang w:eastAsia="en-US"/>
+        </w:rPr>
+      </w:pPr>
+      <w:bookmarkStart w:id="3" w:name="h.3znysh7" w:colFirst="0" w:colLast="0"/>
+      <w:bookmarkEnd w:id="3"/>
+      <w:r>
+        <w:rPr>
+          <w:rFonts w:eastAsiaTheme="minorHAnsi" w:cstheme="minorBidi"/>
+          <w:color w:val="auto"/>
+          <w:szCs w:val="22"/>
+          <w:lang w:eastAsia="en-US"/>
+        </w:rPr>
+        <w:t>Para Cervo, Bervian e Silva (2007) é na justificativa que temos a clareza daquilo que será realizado ao longo do trabalho, tanto das questões teóricas como práticas.</w:t>
+      </w:r>
+    </w:p>
+    <w:p>
+      <w:pPr>
+        <w:ind w:left="709" w:firstLine="708"/>
+        <w:jc w:val="both"/>
+      </w:pPr>
+      <w:r>
+        <w:t>A justificativa des</w:t>
+      </w:r>
+      <w:r>
+        <w:t>t</w:t>
+      </w:r>
+      <w:r>
+        <w:t>e trabalho ainda não foi realizada devido a necessidade de outros elementos de pesquisa, para uma base teórica que possibilite o desenvolvimento do mesmo</w:t>
+      </w:r>
+      <w:r>
+        <w:t>.</w:t>
+      </w:r>
+    </w:p>
+    <w:p>
+      <w:pPr>
+        <w:ind w:firstLine="708"/>
+        <w:jc w:val="both"/>
+      </w:pPr>
+    </w:p>
+    <w:p>
+      <w:pPr>
         <w:rPr>
           <w:b/>
         </w:rPr>
@@ -2035,8 +2685,8 @@
       <w:pPr>
         <w:pStyle w:val="Ttulo1"/>
       </w:pPr>
-      <w:bookmarkStart w:id="3" w:name="_Toc446001758"/>
-      <w:bookmarkStart w:id="4" w:name="_Toc450573307"/>
+      <w:bookmarkStart w:id="4" w:name="_Toc446001758"/>
+      <w:bookmarkStart w:id="5" w:name="_Toc450573307"/>
       <w:r>
         <w:t xml:space="preserve">2 </w:t>
       </w:r>
@@ -2047,8 +2697,8 @@
         </w:rPr>
         <w:t>DESENVOLVIMENTO</w:t>
       </w:r>
-      <w:bookmarkEnd w:id="3"/>
       <w:bookmarkEnd w:id="4"/>
+      <w:bookmarkEnd w:id="5"/>
     </w:p>
     <w:p>
       <w:pPr>
@@ -2062,8 +2712,8 @@
       <w:pPr>
         <w:pStyle w:val="Ttulo1"/>
       </w:pPr>
-      <w:bookmarkStart w:id="5" w:name="_Toc446001759"/>
-      <w:bookmarkStart w:id="6" w:name="_Toc450573308"/>
+      <w:bookmarkStart w:id="6" w:name="_Toc446001759"/>
+      <w:bookmarkStart w:id="7" w:name="_Toc450573308"/>
       <w:r>
         <w:t xml:space="preserve">3 </w:t>
       </w:r>
@@ -2074,8 +2724,8 @@
         </w:rPr>
         <w:t>PESQUISA DE CAMPO</w:t>
       </w:r>
-      <w:bookmarkEnd w:id="5"/>
       <w:bookmarkEnd w:id="6"/>
+      <w:bookmarkEnd w:id="7"/>
     </w:p>
     <w:p>
       <w:pPr>
@@ -2089,8 +2739,8 @@
       <w:pPr>
         <w:pStyle w:val="Ttulo1"/>
       </w:pPr>
-      <w:bookmarkStart w:id="7" w:name="_Toc446001760"/>
-      <w:bookmarkStart w:id="8" w:name="_Toc450573309"/>
+      <w:bookmarkStart w:id="8" w:name="_Toc446001760"/>
+      <w:bookmarkStart w:id="9" w:name="_Toc450573309"/>
       <w:r>
         <w:t xml:space="preserve">4 </w:t>
       </w:r>
@@ -2101,8 +2751,8 @@
         </w:rPr>
         <w:t>CONSIDERAÇÕES FINAIS</w:t>
       </w:r>
-      <w:bookmarkEnd w:id="7"/>
       <w:bookmarkEnd w:id="8"/>
+      <w:bookmarkEnd w:id="9"/>
     </w:p>
     <w:p>
       <w:pPr>
@@ -2117,15 +2767,15 @@
         <w:pStyle w:val="Ttulo1"/>
         <w:jc w:val="center"/>
       </w:pPr>
-      <w:bookmarkStart w:id="9" w:name="_Toc446001761"/>
-      <w:bookmarkStart w:id="10" w:name="_Toc450573310"/>
-      <w:bookmarkStart w:id="11" w:name="_GoBack"/>
+      <w:bookmarkStart w:id="10" w:name="_Toc446001761"/>
+      <w:bookmarkStart w:id="11" w:name="_Toc450573310"/>
+      <w:r>
+        <w:t>REFERÊNCIAS</w:t>
+      </w:r>
+      <w:bookmarkStart w:id="12" w:name="_GoBack"/>
+      <w:bookmarkEnd w:id="10"/>
       <w:bookmarkEnd w:id="11"/>
-      <w:r>
-        <w:t>REFERÊNCIAS</w:t>
-      </w:r>
-      <w:bookmarkEnd w:id="9"/>
-      <w:bookmarkEnd w:id="10"/>
+      <w:bookmarkEnd w:id="12"/>
     </w:p>
     <w:sectPr>
       <w:pgSz w:w="11906" w:h="16838" w:code="9"/>
@@ -2186,6 +2836,127 @@
     </w:p>
   </w:footnote>
 </w:footnotes>
+</file>
+
+<file path=word/numbering.xml><?xml version="1.0" encoding="utf-8"?>
+<w:numbering xmlns:wpc="http://schemas.microsoft.com/office/word/2010/wordprocessingCanvas" xmlns:mc="http://schemas.openxmlformats.org/markup-compatibility/2006" xmlns:o="urn:schemas-microsoft-com:office:office" xmlns:r="http://schemas.openxmlformats.org/officeDocument/2006/relationships" xmlns:m="http://schemas.openxmlformats.org/officeDocument/2006/math" xmlns:v="urn:schemas-microsoft-com:vml" xmlns:wp14="http://schemas.microsoft.com/office/word/2010/wordprocessingDrawing" xmlns:wp="http://schemas.openxmlformats.org/drawingml/2006/wordprocessingDrawing" xmlns:w10="urn:schemas-microsoft-com:office:word" xmlns:w="http://schemas.openxmlformats.org/wordprocessingml/2006/main" xmlns:w14="http://schemas.microsoft.com/office/word/2010/wordml" xmlns:w15="http://schemas.microsoft.com/office/word/2012/wordml" xmlns:wpg="http://schemas.microsoft.com/office/word/2010/wordprocessingGroup" xmlns:wpi="http://schemas.microsoft.com/office/word/2010/wordprocessingInk" xmlns:wne="http://schemas.microsoft.com/office/word/2006/wordml" xmlns:wps="http://schemas.microsoft.com/office/word/2010/wordprocessingShape" mc:Ignorable="w14 w15 wp14">
+  <w:abstractNum w:abstractNumId="0" w15:restartNumberingAfterBreak="0">
+    <w:nsid w:val="7A637306"/>
+    <w:multiLevelType w:val="hybridMultilevel"/>
+    <w:tmpl w:val="D58A97D4"/>
+    <w:lvl w:ilvl="0" w:tplc="04160001">
+      <w:start w:val="1"/>
+      <w:numFmt w:val="bullet"/>
+      <w:lvlText w:val=""/>
+      <w:lvlJc w:val="left"/>
+      <w:pPr>
+        <w:ind w:left="1080" w:hanging="360"/>
+      </w:pPr>
+      <w:rPr>
+        <w:rFonts w:ascii="Symbol" w:hAnsi="Symbol" w:hint="default"/>
+      </w:rPr>
+    </w:lvl>
+    <w:lvl w:ilvl="1" w:tplc="04160003">
+      <w:start w:val="1"/>
+      <w:numFmt w:val="bullet"/>
+      <w:lvlText w:val="o"/>
+      <w:lvlJc w:val="left"/>
+      <w:pPr>
+        <w:ind w:left="1800" w:hanging="360"/>
+      </w:pPr>
+      <w:rPr>
+        <w:rFonts w:ascii="Courier New" w:hAnsi="Courier New" w:cs="Courier New" w:hint="default"/>
+      </w:rPr>
+    </w:lvl>
+    <w:lvl w:ilvl="2" w:tplc="04160005" w:tentative="1">
+      <w:start w:val="1"/>
+      <w:numFmt w:val="bullet"/>
+      <w:lvlText w:val=""/>
+      <w:lvlJc w:val="left"/>
+      <w:pPr>
+        <w:ind w:left="2520" w:hanging="360"/>
+      </w:pPr>
+      <w:rPr>
+        <w:rFonts w:ascii="Wingdings" w:hAnsi="Wingdings" w:hint="default"/>
+      </w:rPr>
+    </w:lvl>
+    <w:lvl w:ilvl="3" w:tplc="04160001" w:tentative="1">
+      <w:start w:val="1"/>
+      <w:numFmt w:val="bullet"/>
+      <w:lvlText w:val=""/>
+      <w:lvlJc w:val="left"/>
+      <w:pPr>
+        <w:ind w:left="3240" w:hanging="360"/>
+      </w:pPr>
+      <w:rPr>
+        <w:rFonts w:ascii="Symbol" w:hAnsi="Symbol" w:hint="default"/>
+      </w:rPr>
+    </w:lvl>
+    <w:lvl w:ilvl="4" w:tplc="04160003" w:tentative="1">
+      <w:start w:val="1"/>
+      <w:numFmt w:val="bullet"/>
+      <w:lvlText w:val="o"/>
+      <w:lvlJc w:val="left"/>
+      <w:pPr>
+        <w:ind w:left="3960" w:hanging="360"/>
+      </w:pPr>
+      <w:rPr>
+        <w:rFonts w:ascii="Courier New" w:hAnsi="Courier New" w:cs="Courier New" w:hint="default"/>
+      </w:rPr>
+    </w:lvl>
+    <w:lvl w:ilvl="5" w:tplc="04160005" w:tentative="1">
+      <w:start w:val="1"/>
+      <w:numFmt w:val="bullet"/>
+      <w:lvlText w:val=""/>
+      <w:lvlJc w:val="left"/>
+      <w:pPr>
+        <w:ind w:left="4680" w:hanging="360"/>
+      </w:pPr>
+      <w:rPr>
+        <w:rFonts w:ascii="Wingdings" w:hAnsi="Wingdings" w:hint="default"/>
+      </w:rPr>
+    </w:lvl>
+    <w:lvl w:ilvl="6" w:tplc="04160001" w:tentative="1">
+      <w:start w:val="1"/>
+      <w:numFmt w:val="bullet"/>
+      <w:lvlText w:val=""/>
+      <w:lvlJc w:val="left"/>
+      <w:pPr>
+        <w:ind w:left="5400" w:hanging="360"/>
+      </w:pPr>
+      <w:rPr>
+        <w:rFonts w:ascii="Symbol" w:hAnsi="Symbol" w:hint="default"/>
+      </w:rPr>
+    </w:lvl>
+    <w:lvl w:ilvl="7" w:tplc="04160003" w:tentative="1">
+      <w:start w:val="1"/>
+      <w:numFmt w:val="bullet"/>
+      <w:lvlText w:val="o"/>
+      <w:lvlJc w:val="left"/>
+      <w:pPr>
+        <w:ind w:left="6120" w:hanging="360"/>
+      </w:pPr>
+      <w:rPr>
+        <w:rFonts w:ascii="Courier New" w:hAnsi="Courier New" w:cs="Courier New" w:hint="default"/>
+      </w:rPr>
+    </w:lvl>
+    <w:lvl w:ilvl="8" w:tplc="04160005" w:tentative="1">
+      <w:start w:val="1"/>
+      <w:numFmt w:val="bullet"/>
+      <w:lvlText w:val=""/>
+      <w:lvlJc w:val="left"/>
+      <w:pPr>
+        <w:ind w:left="6840" w:hanging="360"/>
+      </w:pPr>
+      <w:rPr>
+        <w:rFonts w:ascii="Wingdings" w:hAnsi="Wingdings" w:hint="default"/>
+      </w:rPr>
+    </w:lvl>
+  </w:abstractNum>
+  <w:num w:numId="1">
+    <w:abstractNumId w:val="0"/>
+  </w:num>
+</w:numbering>
 </file>
 
 <file path=word/styles.xml><?xml version="1.0" encoding="utf-8"?>
@@ -2879,6 +3650,24 @@
       <w:lang w:eastAsia="pt-BR"/>
     </w:rPr>
   </w:style>
+  <w:style w:type="paragraph" w:styleId="PargrafodaLista">
+    <w:name w:val="List Paragraph"/>
+    <w:basedOn w:val="Normal"/>
+    <w:uiPriority w:val="34"/>
+    <w:qFormat/>
+    <w:rsid w:val="00791173"/>
+    <w:pPr>
+      <w:spacing w:after="240" w:line="276" w:lineRule="auto"/>
+      <w:ind w:left="0" w:firstLine="360"/>
+      <w:jc w:val="both"/>
+    </w:pPr>
+    <w:rPr>
+      <w:rFonts w:eastAsia="Arial" w:cs="Arial"/>
+      <w:color w:val="000000"/>
+      <w:szCs w:val="24"/>
+      <w:lang w:eastAsia="pt-BR"/>
+    </w:rPr>
+  </w:style>
 </w:styles>
 </file>
 
@@ -3148,7 +3937,7 @@
 </file>
 
 <file path=customXml/itemProps1.xml><?xml version="1.0" encoding="utf-8"?>
-<ds:datastoreItem xmlns:ds="http://schemas.openxmlformats.org/officeDocument/2006/customXml" ds:itemID="{5C7101FF-A2A4-438E-989A-39094DC5F619}">
+<ds:datastoreItem xmlns:ds="http://schemas.openxmlformats.org/officeDocument/2006/customXml" ds:itemID="{9C47D4FF-719B-458D-B673-974DD3299909}">
   <ds:schemaRefs>
     <ds:schemaRef ds:uri="http://schemas.openxmlformats.org/officeDocument/2006/bibliography"/>
   </ds:schemaRefs>

</xml_diff>